<commit_message>
añado cancionero maestro para imprimir en 3 columnas
</commit_message>
<xml_diff>
--- a/Para Imprimir en A4/Cancionero La Divina Gracia IMPRIMIR A4.docx
+++ b/Para Imprimir en A4/Cancionero La Divina Gracia IMPRIMIR A4.docx
@@ -2,10 +2,6 @@
 <file path=word/document.xml><?xml version="1.0" encoding="utf-8"?>
 <w:document xmlns:wpc="http://schemas.microsoft.com/office/word/2010/wordprocessingCanvas" xmlns:mc="http://schemas.openxmlformats.org/markup-compatibility/2006" xmlns:o="urn:schemas-microsoft-com:office:office" xmlns:r="http://schemas.openxmlformats.org/officeDocument/2006/relationships" xmlns:m="http://schemas.openxmlformats.org/officeDocument/2006/math" xmlns:v="urn:schemas-microsoft-com:vml" xmlns:wp14="http://schemas.microsoft.com/office/word/2010/wordprocessingDrawing" xmlns:wp="http://schemas.openxmlformats.org/drawingml/2006/wordprocessingDrawing" xmlns:w="http://schemas.openxmlformats.org/wordprocessingml/2006/main" xmlns:w14="http://schemas.microsoft.com/office/word/2010/wordml" xmlns:w10="urn:schemas-microsoft-com:office:word" xmlns:w15="http://schemas.microsoft.com/office/word/2012/wordml" xmlns:wpg="http://schemas.microsoft.com/office/word/2010/wordprocessingGroup" xmlns:wpi="http://schemas.microsoft.com/office/word/2010/wordprocessingInk" xmlns:wne="http://schemas.microsoft.com/office/word/2006/wordml" xmlns:wps="http://schemas.microsoft.com/office/word/2010/wordprocessingShape" xmlns:wpsCustomData="http://www.wps.cn/officeDocument/2013/wpsCustomData" mc:Ignorable="w14 w15 wp14">
   <w:body>
-    <w:p>
-      <w:bookmarkStart w:id="0" w:name="_GoBack"/>
-      <w:bookmarkEnd w:id="0"/>
-    </w:p>
     <w:p>
       <w:pPr>
         <w:keepNext w:val="0"/>
@@ -4554,6 +4550,501 @@
           <w:color w:val="FF0000"/>
           <w:sz w:val="20"/>
           <w:szCs w:val="20"/>
+          <w:lang w:val="es"/>
+        </w:rPr>
+      </w:pPr>
+      <w:r>
+        <w:rPr>
+          <w:rFonts w:hint="default" w:ascii="Anka/Coder Narrow" w:hAnsi="Anka/Coder Narrow" w:cs="Consolas"/>
+          <w:b/>
+          <w:bCs/>
+          <w:color w:val="FF0000"/>
+          <w:sz w:val="20"/>
+          <w:szCs w:val="20"/>
+        </w:rPr>
+        <w:t>C</w:t>
+      </w:r>
+      <w:r>
+        <w:rPr>
+          <w:rFonts w:hint="default" w:ascii="Anka/Coder Narrow" w:hAnsi="Anka/Coder Narrow" w:cs="Consolas"/>
+          <w:b/>
+          <w:bCs/>
+          <w:color w:val="FF0000"/>
+          <w:sz w:val="20"/>
+          <w:szCs w:val="20"/>
+          <w:lang w:val="es"/>
+        </w:rPr>
+        <w:t>rea en mi un limpio corazón</w:t>
+      </w:r>
+    </w:p>
+    <w:p>
+      <w:pPr>
+        <w:rPr>
+          <w:rFonts w:hint="default" w:ascii="Anka/Coder Narrow" w:hAnsi="Anka/Coder Narrow" w:cs="Consolas"/>
+          <w:b/>
+          <w:bCs/>
+          <w:color w:val="FF0000"/>
+          <w:sz w:val="20"/>
+          <w:szCs w:val="20"/>
+          <w:lang w:val="es"/>
+        </w:rPr>
+      </w:pPr>
+      <w:r>
+        <w:rPr>
+          <w:rFonts w:hint="default" w:ascii="Anka/Coder Narrow" w:hAnsi="Anka/Coder Narrow" w:cs="Consolas"/>
+          <w:b/>
+          <w:bCs/>
+          <w:color w:val="FF0000"/>
+          <w:sz w:val="20"/>
+          <w:szCs w:val="20"/>
+          <w:lang w:val="es"/>
+        </w:rPr>
+        <w:t>Hector Pinilla</w:t>
+      </w:r>
+    </w:p>
+    <w:p>
+      <w:pPr>
+        <w:rPr>
+          <w:rFonts w:hint="default" w:ascii="Anka/Coder Narrow" w:hAnsi="Anka/Coder Narrow" w:cs="Consolas"/>
+          <w:color w:val="000000"/>
+          <w:sz w:val="20"/>
+          <w:szCs w:val="20"/>
+        </w:rPr>
+      </w:pPr>
+      <w:r>
+        <w:rPr>
+          <w:rFonts w:hint="default" w:ascii="Anka/Coder Narrow" w:hAnsi="Anka/Coder Narrow" w:cs="Consolas"/>
+          <w:color w:val="000000"/>
+          <w:sz w:val="20"/>
+          <w:szCs w:val="20"/>
+        </w:rPr>
+        <w:t>Intro: G D Em D G D Em</w:t>
+      </w:r>
+    </w:p>
+    <w:p>
+      <w:pPr>
+        <w:rPr>
+          <w:rFonts w:hint="default" w:ascii="Anka/Coder Narrow" w:hAnsi="Anka/Coder Narrow" w:cs="Consolas"/>
+          <w:color w:val="000000"/>
+          <w:sz w:val="20"/>
+          <w:szCs w:val="20"/>
+        </w:rPr>
+      </w:pPr>
+      <w:r>
+        <w:rPr>
+          <w:rFonts w:hint="default" w:ascii="Anka/Coder Narrow" w:hAnsi="Anka/Coder Narrow" w:cs="Consolas"/>
+          <w:color w:val="000000"/>
+          <w:sz w:val="20"/>
+          <w:szCs w:val="20"/>
+        </w:rPr>
+        <w:t xml:space="preserve">     G                D        Em</w:t>
+      </w:r>
+    </w:p>
+    <w:p>
+      <w:pPr>
+        <w:rPr>
+          <w:rFonts w:hint="default" w:ascii="Anka/Coder Narrow" w:hAnsi="Anka/Coder Narrow" w:cs="Consolas"/>
+          <w:color w:val="000000"/>
+          <w:sz w:val="20"/>
+          <w:szCs w:val="20"/>
+        </w:rPr>
+      </w:pPr>
+      <w:r>
+        <w:rPr>
+          <w:rFonts w:hint="default" w:ascii="Anka/Coder Narrow" w:hAnsi="Anka/Coder Narrow" w:cs="Consolas"/>
+          <w:color w:val="000000"/>
+          <w:sz w:val="20"/>
+          <w:szCs w:val="20"/>
+        </w:rPr>
+        <w:t>//Crea en mi un limpio corazón</w:t>
+      </w:r>
+    </w:p>
+    <w:p>
+      <w:pPr>
+        <w:rPr>
+          <w:rFonts w:hint="default" w:ascii="Anka/Coder Narrow" w:hAnsi="Anka/Coder Narrow" w:cs="Consolas"/>
+          <w:color w:val="000000"/>
+          <w:sz w:val="20"/>
+          <w:szCs w:val="20"/>
+        </w:rPr>
+      </w:pPr>
+      <w:r>
+        <w:rPr>
+          <w:rFonts w:hint="default" w:ascii="Anka/Coder Narrow" w:hAnsi="Anka/Coder Narrow" w:cs="Consolas"/>
+          <w:color w:val="000000"/>
+          <w:sz w:val="20"/>
+          <w:szCs w:val="20"/>
+        </w:rPr>
+        <w:t xml:space="preserve">     D  G                D                </w:t>
+      </w:r>
+    </w:p>
+    <w:p>
+      <w:pPr>
+        <w:rPr>
+          <w:rFonts w:hint="default" w:ascii="Anka/Coder Narrow" w:hAnsi="Anka/Coder Narrow" w:cs="Consolas"/>
+          <w:color w:val="000000"/>
+          <w:sz w:val="20"/>
+          <w:szCs w:val="20"/>
+        </w:rPr>
+      </w:pPr>
+      <w:r>
+        <w:rPr>
+          <w:rFonts w:hint="default" w:ascii="Anka/Coder Narrow" w:hAnsi="Anka/Coder Narrow" w:cs="Consolas"/>
+          <w:color w:val="000000"/>
+          <w:sz w:val="20"/>
+          <w:szCs w:val="20"/>
+        </w:rPr>
+        <w:t xml:space="preserve">Oh Dios, y renueva tu Espíritu </w:t>
+      </w:r>
+    </w:p>
+    <w:p>
+      <w:pPr>
+        <w:rPr>
+          <w:rFonts w:hint="default" w:ascii="Anka/Coder Narrow" w:hAnsi="Anka/Coder Narrow" w:cs="Consolas"/>
+          <w:color w:val="000000"/>
+          <w:sz w:val="20"/>
+          <w:szCs w:val="20"/>
+        </w:rPr>
+      </w:pPr>
+      <w:r>
+        <w:rPr>
+          <w:rFonts w:hint="default" w:ascii="Anka/Coder Narrow" w:hAnsi="Anka/Coder Narrow" w:cs="Consolas"/>
+          <w:color w:val="000000"/>
+          <w:sz w:val="20"/>
+          <w:szCs w:val="20"/>
+        </w:rPr>
+        <w:t xml:space="preserve">           Em</w:t>
+      </w:r>
+    </w:p>
+    <w:p>
+      <w:pPr>
+        <w:rPr>
+          <w:rFonts w:hint="default" w:ascii="Anka/Coder Narrow" w:hAnsi="Anka/Coder Narrow" w:cs="Consolas"/>
+          <w:color w:val="000000"/>
+          <w:sz w:val="20"/>
+          <w:szCs w:val="20"/>
+        </w:rPr>
+      </w:pPr>
+      <w:r>
+        <w:rPr>
+          <w:rFonts w:hint="default" w:ascii="Anka/Coder Narrow" w:hAnsi="Anka/Coder Narrow" w:cs="Consolas"/>
+          <w:color w:val="000000"/>
+          <w:sz w:val="20"/>
+          <w:szCs w:val="20"/>
+        </w:rPr>
+        <w:t>dentro de mi//</w:t>
+      </w:r>
+    </w:p>
+    <w:p>
+      <w:pPr>
+        <w:rPr>
+          <w:rFonts w:hint="default" w:ascii="Anka/Coder Narrow" w:hAnsi="Anka/Coder Narrow" w:cs="Consolas"/>
+          <w:color w:val="000000"/>
+          <w:sz w:val="20"/>
+          <w:szCs w:val="20"/>
+        </w:rPr>
+      </w:pPr>
+    </w:p>
+    <w:p>
+      <w:pPr>
+        <w:rPr>
+          <w:rFonts w:hint="default" w:ascii="Anka/Coder Narrow" w:hAnsi="Anka/Coder Narrow" w:cs="Consolas"/>
+          <w:color w:val="000000"/>
+          <w:sz w:val="20"/>
+          <w:szCs w:val="20"/>
+        </w:rPr>
+      </w:pPr>
+      <w:r>
+        <w:rPr>
+          <w:rFonts w:hint="default" w:ascii="Anka/Coder Narrow" w:hAnsi="Anka/Coder Narrow" w:cs="Consolas"/>
+          <w:color w:val="000000"/>
+          <w:sz w:val="20"/>
+          <w:szCs w:val="20"/>
+        </w:rPr>
+        <w:t xml:space="preserve">     C     D               Bm</w:t>
+      </w:r>
+    </w:p>
+    <w:p>
+      <w:pPr>
+        <w:rPr>
+          <w:rFonts w:hint="default" w:ascii="Anka/Coder Narrow" w:hAnsi="Anka/Coder Narrow" w:cs="Consolas"/>
+          <w:color w:val="000000"/>
+          <w:sz w:val="20"/>
+          <w:szCs w:val="20"/>
+        </w:rPr>
+      </w:pPr>
+      <w:r>
+        <w:rPr>
+          <w:rFonts w:hint="default" w:ascii="Anka/Coder Narrow" w:hAnsi="Anka/Coder Narrow" w:cs="Consolas"/>
+          <w:color w:val="000000"/>
+          <w:sz w:val="20"/>
+          <w:szCs w:val="20"/>
+        </w:rPr>
+        <w:t xml:space="preserve">//Y no me heches de tu Presencia </w:t>
+      </w:r>
+    </w:p>
+    <w:p>
+      <w:pPr>
+        <w:rPr>
+          <w:rFonts w:hint="default" w:ascii="Anka/Coder Narrow" w:hAnsi="Anka/Coder Narrow" w:cs="Consolas"/>
+          <w:color w:val="000000"/>
+          <w:sz w:val="20"/>
+          <w:szCs w:val="20"/>
+        </w:rPr>
+      </w:pPr>
+      <w:r>
+        <w:rPr>
+          <w:rFonts w:hint="default" w:ascii="Anka/Coder Narrow" w:hAnsi="Anka/Coder Narrow" w:cs="Consolas"/>
+          <w:color w:val="000000"/>
+          <w:sz w:val="20"/>
+          <w:szCs w:val="20"/>
+        </w:rPr>
+        <w:t xml:space="preserve">   Em     C            D     </w:t>
+      </w:r>
+    </w:p>
+    <w:p>
+      <w:pPr>
+        <w:rPr>
+          <w:rFonts w:hint="default" w:ascii="Anka/Coder Narrow" w:hAnsi="Anka/Coder Narrow" w:cs="Consolas"/>
+          <w:color w:val="000000"/>
+          <w:sz w:val="20"/>
+          <w:szCs w:val="20"/>
+        </w:rPr>
+      </w:pPr>
+      <w:r>
+        <w:rPr>
+          <w:rFonts w:hint="default" w:ascii="Anka/Coder Narrow" w:hAnsi="Anka/Coder Narrow" w:cs="Consolas"/>
+          <w:color w:val="000000"/>
+          <w:sz w:val="20"/>
+          <w:szCs w:val="20"/>
+        </w:rPr>
+        <w:t xml:space="preserve">Señor, y no quites de mi tu </w:t>
+      </w:r>
+    </w:p>
+    <w:p>
+      <w:pPr>
+        <w:rPr>
+          <w:rFonts w:hint="default" w:ascii="Anka/Coder Narrow" w:hAnsi="Anka/Coder Narrow" w:cs="Consolas"/>
+          <w:color w:val="000000"/>
+          <w:sz w:val="20"/>
+          <w:szCs w:val="20"/>
+        </w:rPr>
+      </w:pPr>
+      <w:r>
+        <w:rPr>
+          <w:rFonts w:hint="default" w:ascii="Anka/Coder Narrow" w:hAnsi="Anka/Coder Narrow" w:cs="Consolas"/>
+          <w:color w:val="000000"/>
+          <w:sz w:val="20"/>
+          <w:szCs w:val="20"/>
+        </w:rPr>
+        <w:t xml:space="preserve">          Bm  Em</w:t>
+      </w:r>
+    </w:p>
+    <w:p>
+      <w:pPr>
+        <w:rPr>
+          <w:rFonts w:hint="default" w:ascii="Anka/Coder Narrow" w:hAnsi="Anka/Coder Narrow" w:cs="Consolas"/>
+          <w:color w:val="000000"/>
+          <w:sz w:val="20"/>
+          <w:szCs w:val="20"/>
+        </w:rPr>
+      </w:pPr>
+      <w:r>
+        <w:rPr>
+          <w:rFonts w:hint="default" w:ascii="Anka/Coder Narrow" w:hAnsi="Anka/Coder Narrow" w:cs="Consolas"/>
+          <w:color w:val="000000"/>
+          <w:sz w:val="20"/>
+          <w:szCs w:val="20"/>
+        </w:rPr>
+        <w:t>Espíritu Divino</w:t>
+      </w:r>
+    </w:p>
+    <w:p>
+      <w:pPr>
+        <w:rPr>
+          <w:rFonts w:hint="default" w:ascii="Anka/Coder Narrow" w:hAnsi="Anka/Coder Narrow" w:cs="Consolas"/>
+          <w:color w:val="000000"/>
+          <w:sz w:val="20"/>
+          <w:szCs w:val="20"/>
+        </w:rPr>
+      </w:pPr>
+      <w:r>
+        <w:rPr>
+          <w:rFonts w:hint="default" w:ascii="Anka/Coder Narrow" w:hAnsi="Anka/Coder Narrow" w:cs="Consolas"/>
+          <w:color w:val="000000"/>
+          <w:sz w:val="20"/>
+          <w:szCs w:val="20"/>
+        </w:rPr>
+        <w:t xml:space="preserve">    C    D          Bm    </w:t>
+      </w:r>
+    </w:p>
+    <w:p>
+      <w:pPr>
+        <w:rPr>
+          <w:rFonts w:hint="default" w:ascii="Anka/Coder Narrow" w:hAnsi="Anka/Coder Narrow" w:cs="Consolas"/>
+          <w:color w:val="000000"/>
+          <w:sz w:val="20"/>
+          <w:szCs w:val="20"/>
+        </w:rPr>
+      </w:pPr>
+      <w:r>
+        <w:rPr>
+          <w:rFonts w:hint="default" w:ascii="Anka/Coder Narrow" w:hAnsi="Anka/Coder Narrow" w:cs="Consolas"/>
+          <w:color w:val="000000"/>
+          <w:sz w:val="20"/>
+          <w:szCs w:val="20"/>
+        </w:rPr>
+        <w:t xml:space="preserve">Devuélveme el gozo de tu </w:t>
+      </w:r>
+    </w:p>
+    <w:p>
+      <w:pPr>
+        <w:rPr>
+          <w:rFonts w:hint="default" w:ascii="Anka/Coder Narrow" w:hAnsi="Anka/Coder Narrow" w:cs="Consolas"/>
+          <w:color w:val="000000"/>
+          <w:sz w:val="20"/>
+          <w:szCs w:val="20"/>
+        </w:rPr>
+      </w:pPr>
+      <w:r>
+        <w:rPr>
+          <w:rFonts w:hint="default" w:ascii="Anka/Coder Narrow" w:hAnsi="Anka/Coder Narrow" w:cs="Consolas"/>
+          <w:color w:val="000000"/>
+          <w:sz w:val="20"/>
+          <w:szCs w:val="20"/>
+        </w:rPr>
+        <w:t xml:space="preserve">       Em </w:t>
+      </w:r>
+      <w:r>
+        <w:rPr>
+          <w:rFonts w:hint="default" w:ascii="Anka/Coder Narrow" w:hAnsi="Anka/Coder Narrow" w:cs="Consolas"/>
+          <w:color w:val="auto"/>
+          <w:sz w:val="20"/>
+          <w:szCs w:val="20"/>
+          <w:lang w:val="es"/>
+        </w:rPr>
+        <w:t>Am</w:t>
+      </w:r>
+      <w:r>
+        <w:rPr>
+          <w:rFonts w:hint="default" w:ascii="Anka/Coder Narrow" w:hAnsi="Anka/Coder Narrow" w:cs="Consolas"/>
+          <w:color w:val="000000"/>
+          <w:sz w:val="20"/>
+          <w:szCs w:val="20"/>
+        </w:rPr>
+        <w:t xml:space="preserve">               D</w:t>
+      </w:r>
+    </w:p>
+    <w:p>
+      <w:pPr>
+        <w:rPr>
+          <w:rFonts w:hint="default" w:ascii="Anka/Coder Narrow" w:hAnsi="Anka/Coder Narrow" w:cs="Consolas"/>
+          <w:color w:val="000000"/>
+          <w:sz w:val="20"/>
+          <w:szCs w:val="20"/>
+        </w:rPr>
+      </w:pPr>
+      <w:r>
+        <w:rPr>
+          <w:rFonts w:hint="default" w:ascii="Anka/Coder Narrow" w:hAnsi="Anka/Coder Narrow" w:cs="Consolas"/>
+          <w:color w:val="000000"/>
+          <w:sz w:val="20"/>
+          <w:szCs w:val="20"/>
+        </w:rPr>
+        <w:t>Salvación, y renueva tu Espíritu</w:t>
+      </w:r>
+    </w:p>
+    <w:p>
+      <w:pPr>
+        <w:rPr>
+          <w:rFonts w:hint="default" w:ascii="Anka/Coder Narrow" w:hAnsi="Anka/Coder Narrow" w:cs="Consolas"/>
+          <w:color w:val="000000"/>
+          <w:sz w:val="20"/>
+          <w:szCs w:val="20"/>
+        </w:rPr>
+      </w:pPr>
+      <w:r>
+        <w:rPr>
+          <w:rFonts w:hint="default" w:ascii="Anka/Coder Narrow" w:hAnsi="Anka/Coder Narrow" w:cs="Consolas"/>
+          <w:color w:val="000000"/>
+          <w:sz w:val="20"/>
+          <w:szCs w:val="20"/>
+        </w:rPr>
+        <w:t xml:space="preserve">           </w:t>
+      </w:r>
+      <w:r>
+        <w:rPr>
+          <w:rFonts w:hint="default" w:ascii="Anka/Coder Narrow" w:hAnsi="Anka/Coder Narrow" w:cs="Consolas"/>
+          <w:color w:val="auto"/>
+          <w:sz w:val="20"/>
+          <w:szCs w:val="20"/>
+          <w:lang w:val="es"/>
+        </w:rPr>
+        <w:t>G</w:t>
+      </w:r>
+      <w:r>
+        <w:rPr>
+          <w:rFonts w:hint="default" w:ascii="Anka/Coder Narrow" w:hAnsi="Anka/Coder Narrow" w:cs="Consolas"/>
+          <w:color w:val="000000"/>
+          <w:sz w:val="20"/>
+          <w:szCs w:val="20"/>
+        </w:rPr>
+        <w:t xml:space="preserve">       </w:t>
+      </w:r>
+    </w:p>
+    <w:p>
+      <w:pPr>
+        <w:rPr>
+          <w:rFonts w:hint="default" w:ascii="Anka/Coder Narrow" w:hAnsi="Anka/Coder Narrow" w:cs="Consolas"/>
+          <w:color w:val="000000"/>
+          <w:sz w:val="20"/>
+          <w:szCs w:val="20"/>
+        </w:rPr>
+      </w:pPr>
+      <w:r>
+        <w:rPr>
+          <w:rFonts w:hint="default" w:ascii="Anka/Coder Narrow" w:hAnsi="Anka/Coder Narrow" w:cs="Consolas"/>
+          <w:color w:val="000000"/>
+          <w:sz w:val="20"/>
+          <w:szCs w:val="20"/>
+        </w:rPr>
+        <w:t>dentro de mi//</w:t>
+      </w:r>
+    </w:p>
+    <w:p>
+      <w:pPr>
+        <w:rPr>
+          <w:rFonts w:hint="default" w:ascii="Anka/Coder Narrow" w:hAnsi="Anka/Coder Narrow" w:cs="Consolas"/>
+          <w:color w:val="000000"/>
+          <w:sz w:val="20"/>
+          <w:szCs w:val="20"/>
+        </w:rPr>
+      </w:pPr>
+    </w:p>
+    <w:p>
+      <w:pPr>
+        <w:keepNext w:val="0"/>
+        <w:keepLines w:val="0"/>
+        <w:pageBreakBefore w:val="0"/>
+        <w:widowControl/>
+        <w:kinsoku/>
+        <w:wordWrap/>
+        <w:overflowPunct/>
+        <w:topLinePunct w:val="0"/>
+        <w:autoSpaceDE/>
+        <w:autoSpaceDN/>
+        <w:bidi w:val="0"/>
+        <w:adjustRightInd/>
+        <w:snapToGrid/>
+        <w:textAlignment w:val="auto"/>
+        <w:outlineLvl w:val="0"/>
+        <w:rPr>
+          <w:rFonts w:hint="default" w:ascii="Anka/Coder Narrow" w:hAnsi="Anka/Coder Narrow" w:cs="Consolas"/>
+          <w:b/>
+          <w:bCs/>
+          <w:color w:val="FF0000"/>
+          <w:sz w:val="20"/>
+          <w:szCs w:val="20"/>
         </w:rPr>
       </w:pPr>
       <w:r>
@@ -5237,7 +5728,20 @@
           <w:sz w:val="20"/>
           <w:szCs w:val="20"/>
         </w:rPr>
-        <w:t>Señor yo quiero estar </w:t>
+        <w:t>Señor yo quiero e</w:t>
+      </w:r>
+      <w:bookmarkStart w:id="0" w:name="_GoBack"/>
+      <w:bookmarkEnd w:id="0"/>
+      <w:r>
+        <w:rPr>
+          <w:rFonts w:hint="default" w:ascii="Anka/Coder Narrow" w:hAnsi="Anka/Coder Narrow" w:cs="Anka/Coder Narrow"/>
+          <w:b/>
+          <w:bCs/>
+          <w:color w:val="auto"/>
+          <w:sz w:val="20"/>
+          <w:szCs w:val="20"/>
+        </w:rPr>
+        <w:t>star </w:t>
       </w:r>
     </w:p>
     <w:p>
@@ -7093,7 +7597,7 @@
           <w:sz w:val="20"/>
           <w:szCs w:val="20"/>
         </w:rPr>
-        <w:t xml:space="preserve">            G  D     Am      Em</w:t>
+        <w:t xml:space="preserve">            G  D     Am       Em</w:t>
       </w:r>
     </w:p>
     <w:p>
@@ -13133,6 +13637,1858 @@
     </w:p>
     <w:p>
       <w:pPr>
+        <w:rPr>
+          <w:rFonts w:hint="default" w:ascii="Anka/Coder Narrow" w:hAnsi="Anka/Coder Narrow" w:cs="Consolas"/>
+          <w:b/>
+          <w:bCs/>
+          <w:color w:val="FF0000"/>
+          <w:sz w:val="20"/>
+          <w:szCs w:val="20"/>
+          <w:lang w:val="es"/>
+        </w:rPr>
+      </w:pPr>
+      <w:r>
+        <w:rPr>
+          <w:rFonts w:hint="default" w:ascii="Anka/Coder Narrow" w:hAnsi="Anka/Coder Narrow" w:cs="Consolas"/>
+          <w:b/>
+          <w:bCs/>
+          <w:color w:val="FF0000"/>
+          <w:sz w:val="20"/>
+          <w:szCs w:val="20"/>
+          <w:lang w:val="es"/>
+        </w:rPr>
+        <w:t>Un corazón Salmo 23</w:t>
+      </w:r>
+    </w:p>
+    <w:p>
+      <w:pPr>
+        <w:rPr>
+          <w:rFonts w:hint="default" w:ascii="Anka/Coder Narrow" w:hAnsi="Anka/Coder Narrow" w:cs="Consolas"/>
+          <w:color w:val="000000"/>
+          <w:sz w:val="20"/>
+          <w:szCs w:val="20"/>
+        </w:rPr>
+      </w:pPr>
+      <w:r>
+        <w:rPr>
+          <w:rFonts w:hint="default" w:ascii="Anka/Coder Narrow" w:hAnsi="Anka/Coder Narrow" w:cs="Consolas"/>
+          <w:b/>
+          <w:bCs/>
+          <w:color w:val="FF0000"/>
+          <w:sz w:val="20"/>
+          <w:szCs w:val="20"/>
+          <w:lang w:val="es"/>
+        </w:rPr>
+        <w:t>Marco Barrientos</w:t>
+      </w:r>
+      <w:r>
+        <w:rPr>
+          <w:rFonts w:hint="default" w:ascii="Anka/Coder Narrow" w:hAnsi="Anka/Coder Narrow" w:cs="Consolas"/>
+          <w:color w:val="000000"/>
+          <w:sz w:val="20"/>
+          <w:szCs w:val="20"/>
+        </w:rPr>
+        <w:t xml:space="preserve">            </w:t>
+      </w:r>
+    </w:p>
+    <w:p>
+      <w:pPr>
+        <w:rPr>
+          <w:rFonts w:hint="default" w:ascii="Anka/Coder Narrow" w:hAnsi="Anka/Coder Narrow" w:cs="Consolas"/>
+          <w:color w:val="000000"/>
+          <w:sz w:val="20"/>
+          <w:szCs w:val="20"/>
+        </w:rPr>
+      </w:pPr>
+      <w:r>
+        <w:rPr>
+          <w:rFonts w:hint="default" w:ascii="Anka/Coder Narrow" w:hAnsi="Anka/Coder Narrow" w:cs="Consolas"/>
+          <w:color w:val="000000"/>
+          <w:sz w:val="20"/>
+          <w:szCs w:val="20"/>
+        </w:rPr>
+        <w:t xml:space="preserve">       C</w:t>
+      </w:r>
+      <w:r>
+        <w:rPr>
+          <w:rFonts w:hint="default" w:ascii="Anka/Coder Narrow" w:hAnsi="Anka/Coder Narrow" w:cs="Consolas"/>
+          <w:color w:val="000000"/>
+          <w:sz w:val="20"/>
+          <w:szCs w:val="20"/>
+          <w:lang w:val="es"/>
+        </w:rPr>
+        <w:t>9</w:t>
+      </w:r>
+      <w:r>
+        <w:rPr>
+          <w:rFonts w:hint="default" w:ascii="Anka/Coder Narrow" w:hAnsi="Anka/Coder Narrow" w:cs="Consolas"/>
+          <w:color w:val="000000"/>
+          <w:sz w:val="20"/>
+          <w:szCs w:val="20"/>
+        </w:rPr>
+        <w:t xml:space="preserve">                    </w:t>
+      </w:r>
+    </w:p>
+    <w:p>
+      <w:pPr>
+        <w:rPr>
+          <w:rFonts w:hint="default" w:ascii="Anka/Coder Narrow" w:hAnsi="Anka/Coder Narrow" w:cs="Consolas"/>
+          <w:color w:val="000000"/>
+          <w:sz w:val="20"/>
+          <w:szCs w:val="20"/>
+        </w:rPr>
+      </w:pPr>
+      <w:r>
+        <w:rPr>
+          <w:rFonts w:hint="default" w:ascii="Anka/Coder Narrow" w:hAnsi="Anka/Coder Narrow" w:cs="Consolas"/>
+          <w:color w:val="000000"/>
+          <w:sz w:val="20"/>
+          <w:szCs w:val="20"/>
+        </w:rPr>
+        <w:t xml:space="preserve">Tengo todo, eres todo lo que </w:t>
+      </w:r>
+    </w:p>
+    <w:p>
+      <w:pPr>
+        <w:rPr>
+          <w:rFonts w:hint="default" w:ascii="Anka/Coder Narrow" w:hAnsi="Anka/Coder Narrow" w:cs="Consolas"/>
+          <w:color w:val="000000"/>
+          <w:sz w:val="20"/>
+          <w:szCs w:val="20"/>
+        </w:rPr>
+      </w:pPr>
+      <w:r>
+        <w:rPr>
+          <w:rFonts w:hint="default" w:ascii="Anka/Coder Narrow" w:hAnsi="Anka/Coder Narrow" w:cs="Consolas"/>
+          <w:color w:val="000000"/>
+          <w:sz w:val="20"/>
+          <w:szCs w:val="20"/>
+        </w:rPr>
+        <w:t xml:space="preserve">     F            C</w:t>
+      </w:r>
+      <w:r>
+        <w:rPr>
+          <w:rFonts w:hint="default" w:ascii="Anka/Coder Narrow" w:hAnsi="Anka/Coder Narrow" w:cs="Consolas"/>
+          <w:color w:val="000000"/>
+          <w:sz w:val="20"/>
+          <w:szCs w:val="20"/>
+          <w:lang w:val="es"/>
+        </w:rPr>
+        <w:t>9</w:t>
+      </w:r>
+      <w:r>
+        <w:rPr>
+          <w:rFonts w:hint="default" w:ascii="Anka/Coder Narrow" w:hAnsi="Anka/Coder Narrow" w:cs="Consolas"/>
+          <w:color w:val="000000"/>
+          <w:sz w:val="20"/>
+          <w:szCs w:val="20"/>
+        </w:rPr>
+        <w:t xml:space="preserve">              </w:t>
+      </w:r>
+    </w:p>
+    <w:p>
+      <w:pPr>
+        <w:rPr>
+          <w:rFonts w:hint="default" w:ascii="Anka/Coder Narrow" w:hAnsi="Anka/Coder Narrow" w:cs="Consolas"/>
+          <w:color w:val="000000"/>
+          <w:sz w:val="20"/>
+          <w:szCs w:val="20"/>
+        </w:rPr>
+      </w:pPr>
+      <w:r>
+        <w:rPr>
+          <w:rFonts w:hint="default" w:ascii="Anka/Coder Narrow" w:hAnsi="Anka/Coder Narrow" w:cs="Consolas"/>
+          <w:color w:val="000000"/>
+          <w:sz w:val="20"/>
+          <w:szCs w:val="20"/>
+        </w:rPr>
+        <w:t xml:space="preserve">necesito, Tú me llevas al lugar </w:t>
+      </w:r>
+    </w:p>
+    <w:p>
+      <w:pPr>
+        <w:rPr>
+          <w:rFonts w:hint="default" w:ascii="Anka/Coder Narrow" w:hAnsi="Anka/Coder Narrow" w:cs="Consolas"/>
+          <w:color w:val="000000"/>
+          <w:sz w:val="20"/>
+          <w:szCs w:val="20"/>
+        </w:rPr>
+      </w:pPr>
+      <w:r>
+        <w:rPr>
+          <w:rFonts w:hint="default" w:ascii="Anka/Coder Narrow" w:hAnsi="Anka/Coder Narrow" w:cs="Consolas"/>
+          <w:color w:val="000000"/>
+          <w:sz w:val="20"/>
+          <w:szCs w:val="20"/>
+        </w:rPr>
+        <w:t xml:space="preserve">                   F  </w:t>
+      </w:r>
+    </w:p>
+    <w:p>
+      <w:pPr>
+        <w:rPr>
+          <w:rFonts w:hint="default" w:ascii="Anka/Coder Narrow" w:hAnsi="Anka/Coder Narrow" w:cs="Consolas"/>
+          <w:color w:val="000000"/>
+          <w:sz w:val="20"/>
+          <w:szCs w:val="20"/>
+        </w:rPr>
+      </w:pPr>
+      <w:r>
+        <w:rPr>
+          <w:rFonts w:hint="default" w:ascii="Anka/Coder Narrow" w:hAnsi="Anka/Coder Narrow" w:cs="Consolas"/>
+          <w:color w:val="000000"/>
+          <w:sz w:val="20"/>
+          <w:szCs w:val="20"/>
+        </w:rPr>
+        <w:t>donde encontré descanso</w:t>
+      </w:r>
+    </w:p>
+    <w:p>
+      <w:pPr>
+        <w:rPr>
+          <w:rFonts w:hint="default" w:ascii="Anka/Coder Narrow" w:hAnsi="Anka/Coder Narrow" w:cs="Consolas"/>
+          <w:color w:val="000000"/>
+          <w:sz w:val="20"/>
+          <w:szCs w:val="20"/>
+        </w:rPr>
+      </w:pPr>
+      <w:r>
+        <w:rPr>
+          <w:rFonts w:hint="default" w:ascii="Anka/Coder Narrow" w:hAnsi="Anka/Coder Narrow" w:cs="Consolas"/>
+          <w:color w:val="000000"/>
+          <w:sz w:val="20"/>
+          <w:szCs w:val="20"/>
+        </w:rPr>
+        <w:t xml:space="preserve">G                       </w:t>
+      </w:r>
+    </w:p>
+    <w:p>
+      <w:pPr>
+        <w:rPr>
+          <w:rFonts w:hint="default" w:ascii="Anka/Coder Narrow" w:hAnsi="Anka/Coder Narrow" w:cs="Consolas"/>
+          <w:color w:val="000000"/>
+          <w:sz w:val="20"/>
+          <w:szCs w:val="20"/>
+        </w:rPr>
+      </w:pPr>
+      <w:r>
+        <w:rPr>
+          <w:rFonts w:hint="default" w:ascii="Anka/Coder Narrow" w:hAnsi="Anka/Coder Narrow" w:cs="Consolas"/>
+          <w:color w:val="000000"/>
+          <w:sz w:val="20"/>
+          <w:szCs w:val="20"/>
+        </w:rPr>
+        <w:t xml:space="preserve">//Renuevas mis fuerzas, </w:t>
+      </w:r>
+    </w:p>
+    <w:p>
+      <w:pPr>
+        <w:rPr>
+          <w:rFonts w:hint="default" w:ascii="Anka/Coder Narrow" w:hAnsi="Anka/Coder Narrow" w:cs="Consolas"/>
+          <w:color w:val="000000"/>
+          <w:sz w:val="20"/>
+          <w:szCs w:val="20"/>
+        </w:rPr>
+      </w:pPr>
+      <w:r>
+        <w:rPr>
+          <w:rFonts w:hint="default" w:ascii="Anka/Coder Narrow" w:hAnsi="Anka/Coder Narrow" w:cs="Consolas"/>
+          <w:color w:val="000000"/>
+          <w:sz w:val="20"/>
+          <w:szCs w:val="20"/>
+        </w:rPr>
+        <w:t xml:space="preserve">     Am       F</w:t>
+      </w:r>
+    </w:p>
+    <w:p>
+      <w:pPr>
+        <w:rPr>
+          <w:rFonts w:hint="default" w:ascii="Anka/Coder Narrow" w:hAnsi="Anka/Coder Narrow" w:cs="Consolas"/>
+          <w:color w:val="000000"/>
+          <w:sz w:val="20"/>
+          <w:szCs w:val="20"/>
+        </w:rPr>
+      </w:pPr>
+      <w:r>
+        <w:rPr>
+          <w:rFonts w:hint="default" w:ascii="Anka/Coder Narrow" w:hAnsi="Anka/Coder Narrow" w:cs="Consolas"/>
+          <w:color w:val="000000"/>
+          <w:sz w:val="20"/>
+          <w:szCs w:val="20"/>
+        </w:rPr>
+        <w:t>tú guías mis pasos//</w:t>
+      </w:r>
+    </w:p>
+    <w:p>
+      <w:pPr>
+        <w:rPr>
+          <w:rFonts w:hint="default" w:ascii="Anka/Coder Narrow" w:hAnsi="Anka/Coder Narrow" w:cs="Consolas"/>
+          <w:color w:val="000000"/>
+          <w:sz w:val="20"/>
+          <w:szCs w:val="20"/>
+        </w:rPr>
+      </w:pPr>
+    </w:p>
+    <w:p>
+      <w:pPr>
+        <w:rPr>
+          <w:rFonts w:hint="default" w:ascii="Anka/Coder Narrow" w:hAnsi="Anka/Coder Narrow" w:cs="Consolas"/>
+          <w:color w:val="000000"/>
+          <w:sz w:val="20"/>
+          <w:szCs w:val="20"/>
+        </w:rPr>
+      </w:pPr>
+      <w:r>
+        <w:rPr>
+          <w:rFonts w:hint="default" w:ascii="Anka/Coder Narrow" w:hAnsi="Anka/Coder Narrow" w:cs="Consolas"/>
+          <w:color w:val="000000"/>
+          <w:sz w:val="20"/>
+          <w:szCs w:val="20"/>
+        </w:rPr>
+        <w:t xml:space="preserve">    </w:t>
+      </w:r>
+      <w:r>
+        <w:rPr>
+          <w:rFonts w:hint="default" w:ascii="Anka/Coder Narrow" w:hAnsi="Anka/Coder Narrow" w:cs="Consolas"/>
+          <w:color w:val="000000"/>
+          <w:sz w:val="20"/>
+          <w:szCs w:val="20"/>
+          <w:lang w:val="es"/>
+        </w:rPr>
+        <w:t xml:space="preserve"> </w:t>
+      </w:r>
+      <w:r>
+        <w:rPr>
+          <w:rFonts w:hint="default" w:ascii="Anka/Coder Narrow" w:hAnsi="Anka/Coder Narrow" w:cs="Consolas"/>
+          <w:color w:val="000000"/>
+          <w:sz w:val="20"/>
+          <w:szCs w:val="20"/>
+        </w:rPr>
+        <w:t>Am            F</w:t>
+      </w:r>
+    </w:p>
+    <w:p>
+      <w:pPr>
+        <w:rPr>
+          <w:rFonts w:hint="default" w:ascii="Anka/Coder Narrow" w:hAnsi="Anka/Coder Narrow" w:cs="Consolas"/>
+          <w:color w:val="000000"/>
+          <w:sz w:val="20"/>
+          <w:szCs w:val="20"/>
+        </w:rPr>
+      </w:pPr>
+      <w:r>
+        <w:rPr>
+          <w:rFonts w:hint="default" w:ascii="Anka/Coder Narrow" w:hAnsi="Anka/Coder Narrow" w:cs="Consolas"/>
+          <w:color w:val="000000"/>
+          <w:sz w:val="20"/>
+          <w:szCs w:val="20"/>
+        </w:rPr>
+        <w:t>Tu amor inagotable es</w:t>
+      </w:r>
+    </w:p>
+    <w:p>
+      <w:pPr>
+        <w:rPr>
+          <w:rFonts w:hint="default" w:ascii="Anka/Coder Narrow" w:hAnsi="Anka/Coder Narrow" w:cs="Consolas"/>
+          <w:color w:val="000000"/>
+          <w:sz w:val="20"/>
+          <w:szCs w:val="20"/>
+          <w:lang w:val="es"/>
+        </w:rPr>
+      </w:pPr>
+      <w:r>
+        <w:rPr>
+          <w:rFonts w:hint="default" w:ascii="Anka/Coder Narrow" w:hAnsi="Anka/Coder Narrow" w:cs="Consolas"/>
+          <w:color w:val="000000"/>
+          <w:sz w:val="20"/>
+          <w:szCs w:val="20"/>
+        </w:rPr>
+        <w:t xml:space="preserve">             </w:t>
+      </w:r>
+      <w:r>
+        <w:rPr>
+          <w:rFonts w:hint="default" w:ascii="Anka/Coder Narrow" w:hAnsi="Anka/Coder Narrow" w:cs="Consolas"/>
+          <w:color w:val="000000"/>
+          <w:sz w:val="20"/>
+          <w:szCs w:val="20"/>
+          <w:lang w:val="es"/>
+        </w:rPr>
+        <w:t xml:space="preserve"> </w:t>
+      </w:r>
+      <w:r>
+        <w:rPr>
+          <w:rFonts w:hint="default" w:ascii="Anka/Coder Narrow" w:hAnsi="Anka/Coder Narrow" w:cs="Consolas"/>
+          <w:color w:val="000000"/>
+          <w:sz w:val="20"/>
+          <w:szCs w:val="20"/>
+        </w:rPr>
+        <w:t xml:space="preserve">   C            Em</w:t>
+      </w:r>
+      <w:r>
+        <w:rPr>
+          <w:rFonts w:hint="default" w:ascii="Anka/Coder Narrow" w:hAnsi="Anka/Coder Narrow" w:cs="Consolas"/>
+          <w:color w:val="000000"/>
+          <w:sz w:val="20"/>
+          <w:szCs w:val="20"/>
+          <w:lang w:val="es"/>
+        </w:rPr>
+        <w:t>7</w:t>
+      </w:r>
+    </w:p>
+    <w:p>
+      <w:pPr>
+        <w:rPr>
+          <w:rFonts w:hint="default" w:ascii="Anka/Coder Narrow" w:hAnsi="Anka/Coder Narrow" w:cs="Consolas"/>
+          <w:color w:val="000000"/>
+          <w:sz w:val="20"/>
+          <w:szCs w:val="20"/>
+        </w:rPr>
+      </w:pPr>
+      <w:r>
+        <w:rPr>
+          <w:rFonts w:hint="default" w:ascii="Anka/Coder Narrow" w:hAnsi="Anka/Coder Narrow" w:cs="Consolas"/>
+          <w:color w:val="000000"/>
+          <w:sz w:val="20"/>
+          <w:szCs w:val="20"/>
+        </w:rPr>
+        <w:t>Tu bondad me persigue, te persigo</w:t>
+      </w:r>
+    </w:p>
+    <w:p>
+      <w:pPr>
+        <w:rPr>
+          <w:rFonts w:hint="default" w:ascii="Anka/Coder Narrow" w:hAnsi="Anka/Coder Narrow" w:cs="Consolas"/>
+          <w:color w:val="000000"/>
+          <w:sz w:val="20"/>
+          <w:szCs w:val="20"/>
+        </w:rPr>
+      </w:pPr>
+      <w:r>
+        <w:rPr>
+          <w:rFonts w:hint="default" w:ascii="Anka/Coder Narrow" w:hAnsi="Anka/Coder Narrow" w:cs="Consolas"/>
+          <w:color w:val="000000"/>
+          <w:sz w:val="20"/>
+          <w:szCs w:val="20"/>
+        </w:rPr>
+        <w:t xml:space="preserve">      </w:t>
+      </w:r>
+      <w:r>
+        <w:rPr>
+          <w:rFonts w:hint="default" w:ascii="Anka/Coder Narrow" w:hAnsi="Anka/Coder Narrow" w:cs="Consolas"/>
+          <w:color w:val="000000"/>
+          <w:sz w:val="20"/>
+          <w:szCs w:val="20"/>
+          <w:lang w:val="es"/>
+        </w:rPr>
+        <w:t xml:space="preserve"> </w:t>
+      </w:r>
+      <w:r>
+        <w:rPr>
+          <w:rFonts w:hint="default" w:ascii="Anka/Coder Narrow" w:hAnsi="Anka/Coder Narrow" w:cs="Consolas"/>
+          <w:color w:val="000000"/>
+          <w:sz w:val="20"/>
+          <w:szCs w:val="20"/>
+        </w:rPr>
+        <w:t>Am                 F</w:t>
+      </w:r>
+    </w:p>
+    <w:p>
+      <w:pPr>
+        <w:rPr>
+          <w:rFonts w:hint="default" w:ascii="Anka/Coder Narrow" w:hAnsi="Anka/Coder Narrow" w:cs="Consolas"/>
+          <w:color w:val="000000"/>
+          <w:sz w:val="20"/>
+          <w:szCs w:val="20"/>
+        </w:rPr>
+      </w:pPr>
+      <w:r>
+        <w:rPr>
+          <w:rFonts w:hint="default" w:ascii="Anka/Coder Narrow" w:hAnsi="Anka/Coder Narrow" w:cs="Consolas"/>
+          <w:color w:val="000000"/>
+          <w:sz w:val="20"/>
+          <w:szCs w:val="20"/>
+        </w:rPr>
+        <w:t>En tu mesa me diste un lugar</w:t>
+      </w:r>
+    </w:p>
+    <w:p>
+      <w:pPr>
+        <w:rPr>
+          <w:rFonts w:hint="default" w:ascii="Anka/Coder Narrow" w:hAnsi="Anka/Coder Narrow" w:cs="Consolas"/>
+          <w:color w:val="000000"/>
+          <w:sz w:val="20"/>
+          <w:szCs w:val="20"/>
+          <w:lang w:val="es"/>
+        </w:rPr>
+      </w:pPr>
+      <w:r>
+        <w:rPr>
+          <w:rFonts w:hint="default" w:ascii="Anka/Coder Narrow" w:hAnsi="Anka/Coder Narrow" w:cs="Consolas"/>
+          <w:color w:val="000000"/>
+          <w:sz w:val="20"/>
+          <w:szCs w:val="20"/>
+        </w:rPr>
+        <w:t xml:space="preserve">               C          Em</w:t>
+      </w:r>
+      <w:r>
+        <w:rPr>
+          <w:rFonts w:hint="default" w:ascii="Anka/Coder Narrow" w:hAnsi="Anka/Coder Narrow" w:cs="Consolas"/>
+          <w:color w:val="000000"/>
+          <w:sz w:val="20"/>
+          <w:szCs w:val="20"/>
+          <w:lang w:val="es"/>
+        </w:rPr>
+        <w:t>7</w:t>
+      </w:r>
+    </w:p>
+    <w:p>
+      <w:pPr>
+        <w:rPr>
+          <w:rFonts w:hint="default" w:ascii="Anka/Coder Narrow" w:hAnsi="Anka/Coder Narrow" w:cs="Consolas"/>
+          <w:color w:val="000000"/>
+          <w:sz w:val="20"/>
+          <w:szCs w:val="20"/>
+          <w:lang w:val="es"/>
+        </w:rPr>
+      </w:pPr>
+      <w:r>
+        <w:rPr>
+          <w:rFonts w:hint="default" w:ascii="Anka/Coder Narrow" w:hAnsi="Anka/Coder Narrow" w:cs="Consolas"/>
+          <w:color w:val="000000"/>
+          <w:sz w:val="20"/>
+          <w:szCs w:val="20"/>
+        </w:rPr>
+        <w:t>Me recibes en casa para siempre</w:t>
+      </w:r>
+    </w:p>
+    <w:p>
+      <w:pPr>
+        <w:rPr>
+          <w:rFonts w:hint="default" w:ascii="Anka/Coder Narrow" w:hAnsi="Anka/Coder Narrow" w:cs="Consolas"/>
+          <w:color w:val="000000"/>
+          <w:sz w:val="20"/>
+          <w:szCs w:val="20"/>
+          <w:lang w:val="es"/>
+        </w:rPr>
+      </w:pPr>
+      <w:r>
+        <w:rPr>
+          <w:rFonts w:hint="default" w:ascii="Anka/Coder Narrow" w:hAnsi="Anka/Coder Narrow" w:cs="Consolas"/>
+          <w:color w:val="000000"/>
+          <w:sz w:val="20"/>
+          <w:szCs w:val="20"/>
+          <w:lang w:val="es"/>
+        </w:rPr>
+        <w:t xml:space="preserve"> </w:t>
+      </w:r>
+    </w:p>
+    <w:p>
+      <w:pPr>
+        <w:rPr>
+          <w:rFonts w:hint="default" w:ascii="Anka/Coder Narrow" w:hAnsi="Anka/Coder Narrow" w:cs="Consolas"/>
+          <w:color w:val="000000"/>
+          <w:sz w:val="20"/>
+          <w:szCs w:val="20"/>
+        </w:rPr>
+      </w:pPr>
+      <w:r>
+        <w:rPr>
+          <w:rFonts w:hint="default" w:ascii="Anka/Coder Narrow" w:hAnsi="Anka/Coder Narrow" w:cs="Consolas"/>
+          <w:color w:val="000000"/>
+          <w:sz w:val="20"/>
+          <w:szCs w:val="20"/>
+        </w:rPr>
+        <w:t>C  F</w:t>
+      </w:r>
+    </w:p>
+    <w:p>
+      <w:pPr>
+        <w:rPr>
+          <w:rFonts w:hint="default" w:ascii="Anka/Coder Narrow" w:hAnsi="Anka/Coder Narrow" w:cs="Consolas"/>
+          <w:color w:val="000000"/>
+          <w:sz w:val="20"/>
+          <w:szCs w:val="20"/>
+        </w:rPr>
+      </w:pPr>
+      <w:r>
+        <w:rPr>
+          <w:rFonts w:hint="default" w:ascii="Anka/Coder Narrow" w:hAnsi="Anka/Coder Narrow" w:cs="Consolas"/>
+          <w:color w:val="000000"/>
+          <w:sz w:val="20"/>
+          <w:szCs w:val="20"/>
+        </w:rPr>
+        <w:t xml:space="preserve">        C</w:t>
+      </w:r>
+      <w:r>
+        <w:rPr>
+          <w:rFonts w:hint="default" w:ascii="Anka/Coder Narrow" w:hAnsi="Anka/Coder Narrow" w:cs="Consolas"/>
+          <w:color w:val="000000"/>
+          <w:sz w:val="20"/>
+          <w:szCs w:val="20"/>
+          <w:lang w:val="es"/>
+        </w:rPr>
+        <w:t>9</w:t>
+      </w:r>
+      <w:r>
+        <w:rPr>
+          <w:rFonts w:hint="default" w:ascii="Anka/Coder Narrow" w:hAnsi="Anka/Coder Narrow" w:cs="Consolas"/>
+          <w:color w:val="000000"/>
+          <w:sz w:val="20"/>
+          <w:szCs w:val="20"/>
+        </w:rPr>
+        <w:t xml:space="preserve">                       </w:t>
+      </w:r>
+    </w:p>
+    <w:p>
+      <w:pPr>
+        <w:rPr>
+          <w:rFonts w:hint="default" w:ascii="Anka/Coder Narrow" w:hAnsi="Anka/Coder Narrow" w:cs="Consolas"/>
+          <w:color w:val="000000"/>
+          <w:sz w:val="20"/>
+          <w:szCs w:val="20"/>
+        </w:rPr>
+      </w:pPr>
+      <w:r>
+        <w:rPr>
+          <w:rFonts w:hint="default" w:ascii="Anka/Coder Narrow" w:hAnsi="Anka/Coder Narrow" w:cs="Consolas"/>
+          <w:color w:val="000000"/>
+          <w:sz w:val="20"/>
+          <w:szCs w:val="20"/>
+        </w:rPr>
+        <w:t>En tus brazos cada miedo y temor</w:t>
+      </w:r>
+    </w:p>
+    <w:p>
+      <w:pPr>
+        <w:rPr>
+          <w:rFonts w:hint="default" w:ascii="Anka/Coder Narrow" w:hAnsi="Anka/Coder Narrow" w:cs="Consolas"/>
+          <w:color w:val="000000"/>
+          <w:sz w:val="20"/>
+          <w:szCs w:val="20"/>
+        </w:rPr>
+      </w:pPr>
+      <w:r>
+        <w:rPr>
+          <w:rFonts w:hint="default" w:ascii="Anka/Coder Narrow" w:hAnsi="Anka/Coder Narrow" w:cs="Consolas"/>
+          <w:color w:val="000000"/>
+          <w:sz w:val="20"/>
+          <w:szCs w:val="20"/>
+        </w:rPr>
+        <w:t xml:space="preserve">     F              C</w:t>
+      </w:r>
+    </w:p>
+    <w:p>
+      <w:pPr>
+        <w:rPr>
+          <w:rFonts w:hint="default" w:ascii="Anka/Coder Narrow" w:hAnsi="Anka/Coder Narrow" w:cs="Consolas"/>
+          <w:color w:val="000000"/>
+          <w:sz w:val="20"/>
+          <w:szCs w:val="20"/>
+        </w:rPr>
+      </w:pPr>
+      <w:r>
+        <w:rPr>
+          <w:rFonts w:hint="default" w:ascii="Anka/Coder Narrow" w:hAnsi="Anka/Coder Narrow" w:cs="Consolas"/>
+          <w:color w:val="000000"/>
+          <w:sz w:val="20"/>
+          <w:szCs w:val="20"/>
+        </w:rPr>
+        <w:t>se apagan, tú me enseñas a confiar</w:t>
+      </w:r>
+    </w:p>
+    <w:p>
+      <w:pPr>
+        <w:rPr>
+          <w:rFonts w:hint="default" w:ascii="Anka/Coder Narrow" w:hAnsi="Anka/Coder Narrow" w:cs="Consolas"/>
+          <w:color w:val="000000"/>
+          <w:sz w:val="20"/>
+          <w:szCs w:val="20"/>
+        </w:rPr>
+      </w:pPr>
+      <w:r>
+        <w:rPr>
+          <w:rFonts w:hint="default" w:ascii="Anka/Coder Narrow" w:hAnsi="Anka/Coder Narrow" w:cs="Consolas"/>
+          <w:color w:val="000000"/>
+          <w:sz w:val="20"/>
+          <w:szCs w:val="20"/>
+        </w:rPr>
+        <w:t xml:space="preserve">                 F          </w:t>
+      </w:r>
+    </w:p>
+    <w:p>
+      <w:pPr>
+        <w:rPr>
+          <w:rFonts w:hint="default" w:ascii="Anka/Coder Narrow" w:hAnsi="Anka/Coder Narrow" w:cs="Consolas"/>
+          <w:color w:val="000000"/>
+          <w:sz w:val="20"/>
+          <w:szCs w:val="20"/>
+        </w:rPr>
+      </w:pPr>
+      <w:r>
+        <w:rPr>
+          <w:rFonts w:hint="default" w:ascii="Anka/Coder Narrow" w:hAnsi="Anka/Coder Narrow" w:cs="Consolas"/>
+          <w:color w:val="000000"/>
+          <w:sz w:val="20"/>
+          <w:szCs w:val="20"/>
+        </w:rPr>
+        <w:t>cuando mi fe desmaya</w:t>
+      </w:r>
+    </w:p>
+    <w:p>
+      <w:pPr>
+        <w:rPr>
+          <w:rFonts w:hint="default" w:ascii="Anka/Coder Narrow" w:hAnsi="Anka/Coder Narrow" w:cs="Consolas"/>
+          <w:color w:val="000000"/>
+          <w:sz w:val="20"/>
+          <w:szCs w:val="20"/>
+        </w:rPr>
+      </w:pPr>
+      <w:r>
+        <w:rPr>
+          <w:rFonts w:hint="default" w:ascii="Anka/Coder Narrow" w:hAnsi="Anka/Coder Narrow" w:cs="Consolas"/>
+          <w:color w:val="000000"/>
+          <w:sz w:val="20"/>
+          <w:szCs w:val="20"/>
+        </w:rPr>
+        <w:t xml:space="preserve">G                       </w:t>
+      </w:r>
+    </w:p>
+    <w:p>
+      <w:pPr>
+        <w:rPr>
+          <w:rFonts w:hint="default" w:ascii="Anka/Coder Narrow" w:hAnsi="Anka/Coder Narrow" w:cs="Consolas"/>
+          <w:color w:val="000000"/>
+          <w:sz w:val="20"/>
+          <w:szCs w:val="20"/>
+        </w:rPr>
+      </w:pPr>
+      <w:r>
+        <w:rPr>
+          <w:rFonts w:hint="default" w:ascii="Anka/Coder Narrow" w:hAnsi="Anka/Coder Narrow" w:cs="Consolas"/>
+          <w:color w:val="000000"/>
+          <w:sz w:val="20"/>
+          <w:szCs w:val="20"/>
+        </w:rPr>
+        <w:t xml:space="preserve">//Renuevas mis fuerzas, </w:t>
+      </w:r>
+    </w:p>
+    <w:p>
+      <w:pPr>
+        <w:rPr>
+          <w:rFonts w:hint="default" w:ascii="Anka/Coder Narrow" w:hAnsi="Anka/Coder Narrow" w:cs="Consolas"/>
+          <w:color w:val="000000"/>
+          <w:sz w:val="20"/>
+          <w:szCs w:val="20"/>
+        </w:rPr>
+      </w:pPr>
+      <w:r>
+        <w:rPr>
+          <w:rFonts w:hint="default" w:ascii="Anka/Coder Narrow" w:hAnsi="Anka/Coder Narrow" w:cs="Consolas"/>
+          <w:color w:val="000000"/>
+          <w:sz w:val="20"/>
+          <w:szCs w:val="20"/>
+        </w:rPr>
+        <w:t xml:space="preserve">     Am       F</w:t>
+      </w:r>
+    </w:p>
+    <w:p>
+      <w:pPr>
+        <w:rPr>
+          <w:rFonts w:hint="default" w:ascii="Anka/Coder Narrow" w:hAnsi="Anka/Coder Narrow" w:cs="Consolas"/>
+          <w:color w:val="000000"/>
+          <w:sz w:val="20"/>
+          <w:szCs w:val="20"/>
+        </w:rPr>
+      </w:pPr>
+      <w:r>
+        <w:rPr>
+          <w:rFonts w:hint="default" w:ascii="Anka/Coder Narrow" w:hAnsi="Anka/Coder Narrow" w:cs="Consolas"/>
+          <w:color w:val="000000"/>
+          <w:sz w:val="20"/>
+          <w:szCs w:val="20"/>
+        </w:rPr>
+        <w:t>tú guías mis pasos//</w:t>
+      </w:r>
+    </w:p>
+    <w:p>
+      <w:pPr>
+        <w:rPr>
+          <w:rFonts w:hint="default" w:ascii="Anka/Coder Narrow" w:hAnsi="Anka/Coder Narrow" w:cs="Consolas"/>
+          <w:color w:val="000000"/>
+          <w:sz w:val="20"/>
+          <w:szCs w:val="20"/>
+        </w:rPr>
+      </w:pPr>
+    </w:p>
+    <w:p>
+      <w:pPr>
+        <w:rPr>
+          <w:rFonts w:hint="default" w:ascii="Anka/Coder Narrow" w:hAnsi="Anka/Coder Narrow" w:cs="Consolas"/>
+          <w:color w:val="000000"/>
+          <w:sz w:val="20"/>
+          <w:szCs w:val="20"/>
+        </w:rPr>
+      </w:pPr>
+      <w:r>
+        <w:rPr>
+          <w:rFonts w:hint="default" w:ascii="Anka/Coder Narrow" w:hAnsi="Anka/Coder Narrow" w:cs="Consolas"/>
+          <w:color w:val="000000"/>
+          <w:sz w:val="20"/>
+          <w:szCs w:val="20"/>
+        </w:rPr>
+        <w:t xml:space="preserve">   </w:t>
+      </w:r>
+      <w:r>
+        <w:rPr>
+          <w:rFonts w:hint="default" w:ascii="Anka/Coder Narrow" w:hAnsi="Anka/Coder Narrow" w:cs="Consolas"/>
+          <w:color w:val="000000"/>
+          <w:sz w:val="20"/>
+          <w:szCs w:val="20"/>
+          <w:lang w:val="es"/>
+        </w:rPr>
+        <w:t xml:space="preserve">  </w:t>
+      </w:r>
+      <w:r>
+        <w:rPr>
+          <w:rFonts w:hint="default" w:ascii="Anka/Coder Narrow" w:hAnsi="Anka/Coder Narrow" w:cs="Consolas"/>
+          <w:color w:val="000000"/>
+          <w:sz w:val="20"/>
+          <w:szCs w:val="20"/>
+        </w:rPr>
+        <w:t xml:space="preserve">  Am            F</w:t>
+      </w:r>
+    </w:p>
+    <w:p>
+      <w:pPr>
+        <w:rPr>
+          <w:rFonts w:hint="default" w:ascii="Anka/Coder Narrow" w:hAnsi="Anka/Coder Narrow" w:cs="Consolas"/>
+          <w:color w:val="000000"/>
+          <w:sz w:val="20"/>
+          <w:szCs w:val="20"/>
+        </w:rPr>
+      </w:pPr>
+      <w:r>
+        <w:rPr>
+          <w:rFonts w:hint="default" w:ascii="Anka/Coder Narrow" w:hAnsi="Anka/Coder Narrow" w:cs="Consolas"/>
+          <w:color w:val="000000"/>
+          <w:sz w:val="20"/>
+          <w:szCs w:val="20"/>
+          <w:lang w:val="es"/>
+        </w:rPr>
+        <w:t>//</w:t>
+      </w:r>
+      <w:r>
+        <w:rPr>
+          <w:rFonts w:hint="default" w:ascii="Anka/Coder Narrow" w:hAnsi="Anka/Coder Narrow" w:cs="Consolas"/>
+          <w:color w:val="000000"/>
+          <w:sz w:val="20"/>
+          <w:szCs w:val="20"/>
+        </w:rPr>
+        <w:t>Tu amor inagotable es</w:t>
+      </w:r>
+    </w:p>
+    <w:p>
+      <w:pPr>
+        <w:rPr>
+          <w:rFonts w:hint="default" w:ascii="Anka/Coder Narrow" w:hAnsi="Anka/Coder Narrow" w:cs="Consolas"/>
+          <w:color w:val="000000"/>
+          <w:sz w:val="20"/>
+          <w:szCs w:val="20"/>
+          <w:lang w:val="es"/>
+        </w:rPr>
+      </w:pPr>
+      <w:r>
+        <w:rPr>
+          <w:rFonts w:hint="default" w:ascii="Anka/Coder Narrow" w:hAnsi="Anka/Coder Narrow" w:cs="Consolas"/>
+          <w:color w:val="000000"/>
+          <w:sz w:val="20"/>
+          <w:szCs w:val="20"/>
+        </w:rPr>
+        <w:t xml:space="preserve">              </w:t>
+      </w:r>
+      <w:r>
+        <w:rPr>
+          <w:rFonts w:hint="default" w:ascii="Anka/Coder Narrow" w:hAnsi="Anka/Coder Narrow" w:cs="Consolas"/>
+          <w:color w:val="000000"/>
+          <w:sz w:val="20"/>
+          <w:szCs w:val="20"/>
+          <w:lang w:val="es"/>
+        </w:rPr>
+        <w:t xml:space="preserve"> </w:t>
+      </w:r>
+      <w:r>
+        <w:rPr>
+          <w:rFonts w:hint="default" w:ascii="Anka/Coder Narrow" w:hAnsi="Anka/Coder Narrow" w:cs="Consolas"/>
+          <w:color w:val="000000"/>
+          <w:sz w:val="20"/>
+          <w:szCs w:val="20"/>
+        </w:rPr>
+        <w:t xml:space="preserve">  C            Em</w:t>
+      </w:r>
+      <w:r>
+        <w:rPr>
+          <w:rFonts w:hint="default" w:ascii="Anka/Coder Narrow" w:hAnsi="Anka/Coder Narrow" w:cs="Consolas"/>
+          <w:color w:val="000000"/>
+          <w:sz w:val="20"/>
+          <w:szCs w:val="20"/>
+          <w:lang w:val="es"/>
+        </w:rPr>
+        <w:t>7</w:t>
+      </w:r>
+    </w:p>
+    <w:p>
+      <w:pPr>
+        <w:rPr>
+          <w:rFonts w:hint="default" w:ascii="Anka/Coder Narrow" w:hAnsi="Anka/Coder Narrow" w:cs="Consolas"/>
+          <w:color w:val="000000"/>
+          <w:sz w:val="20"/>
+          <w:szCs w:val="20"/>
+        </w:rPr>
+      </w:pPr>
+      <w:r>
+        <w:rPr>
+          <w:rFonts w:hint="default" w:ascii="Anka/Coder Narrow" w:hAnsi="Anka/Coder Narrow" w:cs="Consolas"/>
+          <w:color w:val="000000"/>
+          <w:sz w:val="20"/>
+          <w:szCs w:val="20"/>
+        </w:rPr>
+        <w:t>Tu bondad me persigue, te persigo</w:t>
+      </w:r>
+    </w:p>
+    <w:p>
+      <w:pPr>
+        <w:rPr>
+          <w:rFonts w:hint="default" w:ascii="Anka/Coder Narrow" w:hAnsi="Anka/Coder Narrow" w:cs="Consolas"/>
+          <w:color w:val="000000"/>
+          <w:sz w:val="20"/>
+          <w:szCs w:val="20"/>
+        </w:rPr>
+      </w:pPr>
+      <w:r>
+        <w:rPr>
+          <w:rFonts w:hint="default" w:ascii="Anka/Coder Narrow" w:hAnsi="Anka/Coder Narrow" w:cs="Consolas"/>
+          <w:color w:val="000000"/>
+          <w:sz w:val="20"/>
+          <w:szCs w:val="20"/>
+        </w:rPr>
+        <w:t xml:space="preserve">      </w:t>
+      </w:r>
+      <w:r>
+        <w:rPr>
+          <w:rFonts w:hint="default" w:ascii="Anka/Coder Narrow" w:hAnsi="Anka/Coder Narrow" w:cs="Consolas"/>
+          <w:color w:val="000000"/>
+          <w:sz w:val="20"/>
+          <w:szCs w:val="20"/>
+          <w:lang w:val="es"/>
+        </w:rPr>
+        <w:t xml:space="preserve"> </w:t>
+      </w:r>
+      <w:r>
+        <w:rPr>
+          <w:rFonts w:hint="default" w:ascii="Anka/Coder Narrow" w:hAnsi="Anka/Coder Narrow" w:cs="Consolas"/>
+          <w:color w:val="000000"/>
+          <w:sz w:val="20"/>
+          <w:szCs w:val="20"/>
+        </w:rPr>
+        <w:t>Am                 F</w:t>
+      </w:r>
+    </w:p>
+    <w:p>
+      <w:pPr>
+        <w:rPr>
+          <w:rFonts w:hint="default" w:ascii="Anka/Coder Narrow" w:hAnsi="Anka/Coder Narrow" w:cs="Consolas"/>
+          <w:color w:val="000000"/>
+          <w:sz w:val="20"/>
+          <w:szCs w:val="20"/>
+        </w:rPr>
+      </w:pPr>
+      <w:r>
+        <w:rPr>
+          <w:rFonts w:hint="default" w:ascii="Anka/Coder Narrow" w:hAnsi="Anka/Coder Narrow" w:cs="Consolas"/>
+          <w:color w:val="000000"/>
+          <w:sz w:val="20"/>
+          <w:szCs w:val="20"/>
+        </w:rPr>
+        <w:t>en tu mesa me diste un lugar</w:t>
+      </w:r>
+    </w:p>
+    <w:p>
+      <w:pPr>
+        <w:rPr>
+          <w:rFonts w:hint="default" w:ascii="Anka/Coder Narrow" w:hAnsi="Anka/Coder Narrow" w:cs="Consolas"/>
+          <w:color w:val="000000"/>
+          <w:sz w:val="20"/>
+          <w:szCs w:val="20"/>
+          <w:lang w:val="es"/>
+        </w:rPr>
+      </w:pPr>
+      <w:r>
+        <w:rPr>
+          <w:rFonts w:hint="default" w:ascii="Anka/Coder Narrow" w:hAnsi="Anka/Coder Narrow" w:cs="Consolas"/>
+          <w:color w:val="000000"/>
+          <w:sz w:val="20"/>
+          <w:szCs w:val="20"/>
+        </w:rPr>
+        <w:t xml:space="preserve">               C          Em</w:t>
+      </w:r>
+      <w:r>
+        <w:rPr>
+          <w:rFonts w:hint="default" w:ascii="Anka/Coder Narrow" w:hAnsi="Anka/Coder Narrow" w:cs="Consolas"/>
+          <w:color w:val="000000"/>
+          <w:sz w:val="20"/>
+          <w:szCs w:val="20"/>
+          <w:lang w:val="es"/>
+        </w:rPr>
+        <w:t>7</w:t>
+      </w:r>
+    </w:p>
+    <w:p>
+      <w:pPr>
+        <w:rPr>
+          <w:rFonts w:hint="default" w:ascii="Anka/Coder Narrow" w:hAnsi="Anka/Coder Narrow" w:cs="Consolas"/>
+          <w:color w:val="000000"/>
+          <w:sz w:val="20"/>
+          <w:szCs w:val="20"/>
+          <w:lang w:val="es"/>
+        </w:rPr>
+      </w:pPr>
+      <w:r>
+        <w:rPr>
+          <w:rFonts w:hint="default" w:ascii="Anka/Coder Narrow" w:hAnsi="Anka/Coder Narrow" w:cs="Consolas"/>
+          <w:color w:val="000000"/>
+          <w:sz w:val="20"/>
+          <w:szCs w:val="20"/>
+        </w:rPr>
+        <w:t>me recibes en casa para siempre</w:t>
+      </w:r>
+      <w:r>
+        <w:rPr>
+          <w:rFonts w:hint="default" w:ascii="Anka/Coder Narrow" w:hAnsi="Anka/Coder Narrow" w:cs="Consolas"/>
+          <w:color w:val="000000"/>
+          <w:sz w:val="20"/>
+          <w:szCs w:val="20"/>
+          <w:lang w:val="es"/>
+        </w:rPr>
+        <w:t>//</w:t>
+      </w:r>
+    </w:p>
+    <w:p>
+      <w:pPr>
+        <w:rPr>
+          <w:rFonts w:hint="default" w:ascii="Anka/Coder Narrow" w:hAnsi="Anka/Coder Narrow" w:cs="Consolas"/>
+          <w:color w:val="000000"/>
+          <w:sz w:val="20"/>
+          <w:szCs w:val="20"/>
+        </w:rPr>
+      </w:pPr>
+    </w:p>
+    <w:p>
+      <w:pPr>
+        <w:rPr>
+          <w:rFonts w:hint="default" w:ascii="Anka/Coder Narrow" w:hAnsi="Anka/Coder Narrow" w:cs="Consolas"/>
+          <w:color w:val="000000"/>
+          <w:sz w:val="20"/>
+          <w:szCs w:val="20"/>
+          <w:lang w:val="es"/>
+        </w:rPr>
+      </w:pPr>
+      <w:r>
+        <w:rPr>
+          <w:rFonts w:hint="default" w:ascii="Anka/Coder Narrow" w:hAnsi="Anka/Coder Narrow" w:cs="Consolas"/>
+          <w:color w:val="000000"/>
+          <w:sz w:val="20"/>
+          <w:szCs w:val="20"/>
+        </w:rPr>
+        <w:t>F G Am Em</w:t>
+      </w:r>
+      <w:r>
+        <w:rPr>
+          <w:rFonts w:hint="default" w:ascii="Anka/Coder Narrow" w:hAnsi="Anka/Coder Narrow" w:cs="Consolas"/>
+          <w:color w:val="000000"/>
+          <w:sz w:val="20"/>
+          <w:szCs w:val="20"/>
+          <w:lang w:val="es"/>
+        </w:rPr>
+        <w:t xml:space="preserve">7 </w:t>
+      </w:r>
+      <w:r>
+        <w:rPr>
+          <w:rFonts w:hint="default" w:ascii="Anka/Coder Narrow" w:hAnsi="Anka/Coder Narrow" w:cs="Consolas"/>
+          <w:color w:val="000000"/>
+          <w:sz w:val="20"/>
+          <w:szCs w:val="20"/>
+        </w:rPr>
+        <w:t>F G Am Em</w:t>
+      </w:r>
+      <w:r>
+        <w:rPr>
+          <w:rFonts w:hint="default" w:ascii="Anka/Coder Narrow" w:hAnsi="Anka/Coder Narrow" w:cs="Consolas"/>
+          <w:color w:val="000000"/>
+          <w:sz w:val="20"/>
+          <w:szCs w:val="20"/>
+          <w:lang w:val="es"/>
+        </w:rPr>
+        <w:t>7</w:t>
+      </w:r>
+    </w:p>
+    <w:p>
+      <w:pPr>
+        <w:rPr>
+          <w:rFonts w:hint="default" w:ascii="Anka/Coder Narrow" w:hAnsi="Anka/Coder Narrow" w:cs="Consolas"/>
+          <w:color w:val="000000"/>
+          <w:sz w:val="20"/>
+          <w:szCs w:val="20"/>
+        </w:rPr>
+      </w:pPr>
+      <w:r>
+        <w:rPr>
+          <w:rFonts w:hint="default" w:ascii="Anka/Coder Narrow" w:hAnsi="Anka/Coder Narrow" w:cs="Consolas"/>
+          <w:color w:val="000000"/>
+          <w:sz w:val="20"/>
+          <w:szCs w:val="20"/>
+        </w:rPr>
+        <w:t xml:space="preserve">    </w:t>
+      </w:r>
+      <w:r>
+        <w:rPr>
+          <w:rFonts w:hint="default" w:ascii="Anka/Coder Narrow" w:hAnsi="Anka/Coder Narrow" w:cs="Consolas"/>
+          <w:color w:val="000000"/>
+          <w:sz w:val="20"/>
+          <w:szCs w:val="20"/>
+          <w:lang w:val="es"/>
+        </w:rPr>
+        <w:t xml:space="preserve"> </w:t>
+      </w:r>
+      <w:r>
+        <w:rPr>
+          <w:rFonts w:hint="default" w:ascii="Anka/Coder Narrow" w:hAnsi="Anka/Coder Narrow" w:cs="Consolas"/>
+          <w:color w:val="000000"/>
+          <w:sz w:val="20"/>
+          <w:szCs w:val="20"/>
+        </w:rPr>
+        <w:t xml:space="preserve">   F           G     </w:t>
+      </w:r>
+    </w:p>
+    <w:p>
+      <w:pPr>
+        <w:rPr>
+          <w:rFonts w:hint="default" w:ascii="Anka/Coder Narrow" w:hAnsi="Anka/Coder Narrow" w:cs="Consolas"/>
+          <w:color w:val="000000"/>
+          <w:sz w:val="20"/>
+          <w:szCs w:val="20"/>
+        </w:rPr>
+      </w:pPr>
+      <w:r>
+        <w:rPr>
+          <w:rFonts w:hint="default" w:ascii="Anka/Coder Narrow" w:hAnsi="Anka/Coder Narrow" w:cs="Consolas"/>
+          <w:color w:val="000000"/>
+          <w:sz w:val="20"/>
+          <w:szCs w:val="20"/>
+        </w:rPr>
+        <w:t xml:space="preserve">Aunque pase por el valle </w:t>
+      </w:r>
+    </w:p>
+    <w:p>
+      <w:pPr>
+        <w:rPr>
+          <w:rFonts w:hint="default" w:ascii="Anka/Coder Narrow" w:hAnsi="Anka/Coder Narrow" w:cs="Consolas"/>
+          <w:color w:val="000000"/>
+          <w:sz w:val="20"/>
+          <w:szCs w:val="20"/>
+          <w:lang w:val="es"/>
+        </w:rPr>
+      </w:pPr>
+      <w:r>
+        <w:rPr>
+          <w:rFonts w:hint="default" w:ascii="Anka/Coder Narrow" w:hAnsi="Anka/Coder Narrow" w:cs="Consolas"/>
+          <w:color w:val="000000"/>
+          <w:sz w:val="20"/>
+          <w:szCs w:val="20"/>
+        </w:rPr>
+        <w:t xml:space="preserve">    </w:t>
+      </w:r>
+      <w:r>
+        <w:rPr>
+          <w:rFonts w:hint="default" w:ascii="Anka/Coder Narrow" w:hAnsi="Anka/Coder Narrow" w:cs="Consolas"/>
+          <w:color w:val="000000"/>
+          <w:sz w:val="20"/>
+          <w:szCs w:val="20"/>
+          <w:lang w:val="es"/>
+        </w:rPr>
+        <w:t xml:space="preserve"> </w:t>
+      </w:r>
+      <w:r>
+        <w:rPr>
+          <w:rFonts w:hint="default" w:ascii="Anka/Coder Narrow" w:hAnsi="Anka/Coder Narrow" w:cs="Consolas"/>
+          <w:color w:val="000000"/>
+          <w:sz w:val="20"/>
+          <w:szCs w:val="20"/>
+        </w:rPr>
+        <w:t xml:space="preserve">   Am       </w:t>
+      </w:r>
+      <w:r>
+        <w:rPr>
+          <w:rFonts w:hint="default" w:ascii="Anka/Coder Narrow" w:hAnsi="Anka/Coder Narrow" w:cs="Consolas"/>
+          <w:color w:val="000000"/>
+          <w:sz w:val="20"/>
+          <w:szCs w:val="20"/>
+          <w:lang w:val="es"/>
+        </w:rPr>
+        <w:t xml:space="preserve">    </w:t>
+      </w:r>
+      <w:r>
+        <w:rPr>
+          <w:rFonts w:hint="default" w:ascii="Anka/Coder Narrow" w:hAnsi="Anka/Coder Narrow" w:cs="Consolas"/>
+          <w:color w:val="000000"/>
+          <w:sz w:val="20"/>
+          <w:szCs w:val="20"/>
+        </w:rPr>
+        <w:t xml:space="preserve"> Em</w:t>
+      </w:r>
+    </w:p>
+    <w:p>
+      <w:pPr>
+        <w:rPr>
+          <w:rFonts w:hint="default" w:ascii="Anka/Coder Narrow" w:hAnsi="Anka/Coder Narrow" w:cs="Consolas"/>
+          <w:color w:val="000000"/>
+          <w:sz w:val="20"/>
+          <w:szCs w:val="20"/>
+        </w:rPr>
+      </w:pPr>
+      <w:r>
+        <w:rPr>
+          <w:rFonts w:hint="default" w:ascii="Anka/Coder Narrow" w:hAnsi="Anka/Coder Narrow" w:cs="Consolas"/>
+          <w:color w:val="000000"/>
+          <w:sz w:val="20"/>
+          <w:szCs w:val="20"/>
+        </w:rPr>
+        <w:t>de las sombra y muerte</w:t>
+      </w:r>
+    </w:p>
+    <w:p>
+      <w:pPr>
+        <w:rPr>
+          <w:rFonts w:hint="default" w:ascii="Anka/Coder Narrow" w:hAnsi="Anka/Coder Narrow" w:cs="Consolas"/>
+          <w:color w:val="000000"/>
+          <w:sz w:val="20"/>
+          <w:szCs w:val="20"/>
+        </w:rPr>
+      </w:pPr>
+      <w:r>
+        <w:rPr>
+          <w:rFonts w:hint="default" w:ascii="Anka/Coder Narrow" w:hAnsi="Anka/Coder Narrow" w:cs="Consolas"/>
+          <w:color w:val="000000"/>
+          <w:sz w:val="20"/>
+          <w:szCs w:val="20"/>
+        </w:rPr>
+        <w:t xml:space="preserve">       F          </w:t>
+      </w:r>
+      <w:r>
+        <w:rPr>
+          <w:rFonts w:hint="default" w:ascii="Anka/Coder Narrow" w:hAnsi="Anka/Coder Narrow" w:cs="Consolas"/>
+          <w:color w:val="000000"/>
+          <w:sz w:val="20"/>
+          <w:szCs w:val="20"/>
+          <w:lang w:val="es"/>
+        </w:rPr>
+        <w:t xml:space="preserve"> </w:t>
+      </w:r>
+      <w:r>
+        <w:rPr>
+          <w:rFonts w:hint="default" w:ascii="Anka/Coder Narrow" w:hAnsi="Anka/Coder Narrow" w:cs="Consolas"/>
+          <w:color w:val="000000"/>
+          <w:sz w:val="20"/>
+          <w:szCs w:val="20"/>
+        </w:rPr>
+        <w:t xml:space="preserve">G    </w:t>
+      </w:r>
+    </w:p>
+    <w:p>
+      <w:pPr>
+        <w:rPr>
+          <w:rFonts w:hint="default" w:ascii="Anka/Coder Narrow" w:hAnsi="Anka/Coder Narrow" w:cs="Consolas"/>
+          <w:color w:val="000000"/>
+          <w:sz w:val="20"/>
+          <w:szCs w:val="20"/>
+        </w:rPr>
+      </w:pPr>
+      <w:r>
+        <w:rPr>
+          <w:rFonts w:hint="default" w:ascii="Anka/Coder Narrow" w:hAnsi="Anka/Coder Narrow" w:cs="Consolas"/>
+          <w:color w:val="000000"/>
+          <w:sz w:val="20"/>
+          <w:szCs w:val="20"/>
+        </w:rPr>
+        <w:t xml:space="preserve">ya no temo, yo confío, </w:t>
+      </w:r>
+    </w:p>
+    <w:p>
+      <w:pPr>
+        <w:rPr>
+          <w:rFonts w:hint="default" w:ascii="Anka/Coder Narrow" w:hAnsi="Anka/Coder Narrow" w:cs="Consolas"/>
+          <w:color w:val="000000"/>
+          <w:sz w:val="20"/>
+          <w:szCs w:val="20"/>
+          <w:lang w:val="es"/>
+        </w:rPr>
+      </w:pPr>
+      <w:r>
+        <w:rPr>
+          <w:rFonts w:hint="default" w:ascii="Anka/Coder Narrow" w:hAnsi="Anka/Coder Narrow" w:cs="Consolas"/>
+          <w:color w:val="000000"/>
+          <w:sz w:val="20"/>
+          <w:szCs w:val="20"/>
+        </w:rPr>
+        <w:t xml:space="preserve">     </w:t>
+      </w:r>
+      <w:r>
+        <w:rPr>
+          <w:rFonts w:hint="default" w:ascii="Anka/Coder Narrow" w:hAnsi="Anka/Coder Narrow" w:cs="Consolas"/>
+          <w:color w:val="000000"/>
+          <w:sz w:val="20"/>
+          <w:szCs w:val="20"/>
+          <w:lang w:val="es"/>
+        </w:rPr>
+        <w:t xml:space="preserve"> </w:t>
+      </w:r>
+      <w:r>
+        <w:rPr>
+          <w:rFonts w:hint="default" w:ascii="Anka/Coder Narrow" w:hAnsi="Anka/Coder Narrow" w:cs="Consolas"/>
+          <w:color w:val="000000"/>
+          <w:sz w:val="20"/>
+          <w:szCs w:val="20"/>
+        </w:rPr>
+        <w:t xml:space="preserve">Am     </w:t>
+      </w:r>
+      <w:r>
+        <w:rPr>
+          <w:rFonts w:hint="default" w:ascii="Anka/Coder Narrow" w:hAnsi="Anka/Coder Narrow" w:cs="Consolas"/>
+          <w:color w:val="000000"/>
+          <w:sz w:val="20"/>
+          <w:szCs w:val="20"/>
+          <w:lang w:val="es"/>
+        </w:rPr>
+        <w:t xml:space="preserve">   </w:t>
+      </w:r>
+      <w:r>
+        <w:rPr>
+          <w:rFonts w:hint="default" w:ascii="Anka/Coder Narrow" w:hAnsi="Anka/Coder Narrow" w:cs="Consolas"/>
+          <w:color w:val="000000"/>
+          <w:sz w:val="20"/>
+          <w:szCs w:val="20"/>
+        </w:rPr>
+        <w:t>Em</w:t>
+      </w:r>
+    </w:p>
+    <w:p>
+      <w:pPr>
+        <w:rPr>
+          <w:rFonts w:hint="default" w:ascii="Anka/Coder Narrow" w:hAnsi="Anka/Coder Narrow" w:cs="Consolas"/>
+          <w:color w:val="000000"/>
+          <w:sz w:val="20"/>
+          <w:szCs w:val="20"/>
+        </w:rPr>
+      </w:pPr>
+      <w:r>
+        <w:rPr>
+          <w:rFonts w:hint="default" w:ascii="Anka/Coder Narrow" w:hAnsi="Anka/Coder Narrow" w:cs="Consolas"/>
+          <w:color w:val="000000"/>
+          <w:sz w:val="20"/>
+          <w:szCs w:val="20"/>
+        </w:rPr>
+        <w:t>Tú estás conmigo</w:t>
+      </w:r>
+    </w:p>
+    <w:p>
+      <w:pPr>
+        <w:rPr>
+          <w:rFonts w:hint="default" w:ascii="Anka/Coder Narrow" w:hAnsi="Anka/Coder Narrow" w:cs="Consolas"/>
+          <w:color w:val="000000"/>
+          <w:sz w:val="20"/>
+          <w:szCs w:val="20"/>
+        </w:rPr>
+      </w:pPr>
+      <w:r>
+        <w:rPr>
+          <w:rFonts w:hint="default" w:ascii="Anka/Coder Narrow" w:hAnsi="Anka/Coder Narrow" w:cs="Consolas"/>
+          <w:color w:val="000000"/>
+          <w:sz w:val="20"/>
+          <w:szCs w:val="20"/>
+        </w:rPr>
+        <w:t xml:space="preserve">      F           G    </w:t>
+      </w:r>
+    </w:p>
+    <w:p>
+      <w:pPr>
+        <w:rPr>
+          <w:rFonts w:hint="default" w:ascii="Anka/Coder Narrow" w:hAnsi="Anka/Coder Narrow" w:cs="Consolas"/>
+          <w:color w:val="000000"/>
+          <w:sz w:val="20"/>
+          <w:szCs w:val="20"/>
+        </w:rPr>
+      </w:pPr>
+      <w:r>
+        <w:rPr>
+          <w:rFonts w:hint="default" w:ascii="Anka/Coder Narrow" w:hAnsi="Anka/Coder Narrow" w:cs="Consolas"/>
+          <w:color w:val="000000"/>
+          <w:sz w:val="20"/>
+          <w:szCs w:val="20"/>
+          <w:lang w:val="es"/>
+        </w:rPr>
+        <w:t>y</w:t>
+      </w:r>
+      <w:r>
+        <w:rPr>
+          <w:rFonts w:hint="default" w:ascii="Anka/Coder Narrow" w:hAnsi="Anka/Coder Narrow" w:cs="Consolas"/>
+          <w:color w:val="000000"/>
+          <w:sz w:val="20"/>
+          <w:szCs w:val="20"/>
+        </w:rPr>
+        <w:t xml:space="preserve"> si caigo o me pierdo,</w:t>
+      </w:r>
+    </w:p>
+    <w:p>
+      <w:pPr>
+        <w:rPr>
+          <w:rFonts w:hint="default" w:ascii="Anka/Coder Narrow" w:hAnsi="Anka/Coder Narrow" w:cs="Consolas"/>
+          <w:color w:val="000000"/>
+          <w:sz w:val="20"/>
+          <w:szCs w:val="20"/>
+          <w:lang w:val="es"/>
+        </w:rPr>
+      </w:pPr>
+      <w:r>
+        <w:rPr>
+          <w:rFonts w:hint="default" w:ascii="Anka/Coder Narrow" w:hAnsi="Anka/Coder Narrow" w:cs="Consolas"/>
+          <w:color w:val="000000"/>
+          <w:sz w:val="20"/>
+          <w:szCs w:val="20"/>
+        </w:rPr>
+        <w:t xml:space="preserve">     </w:t>
+      </w:r>
+      <w:r>
+        <w:rPr>
+          <w:rFonts w:hint="default" w:ascii="Anka/Coder Narrow" w:hAnsi="Anka/Coder Narrow" w:cs="Consolas"/>
+          <w:color w:val="000000"/>
+          <w:sz w:val="20"/>
+          <w:szCs w:val="20"/>
+          <w:lang w:val="es"/>
+        </w:rPr>
+        <w:t xml:space="preserve"> </w:t>
+      </w:r>
+      <w:r>
+        <w:rPr>
+          <w:rFonts w:hint="default" w:ascii="Anka/Coder Narrow" w:hAnsi="Anka/Coder Narrow" w:cs="Consolas"/>
+          <w:color w:val="000000"/>
+          <w:sz w:val="20"/>
+          <w:szCs w:val="20"/>
+        </w:rPr>
+        <w:t xml:space="preserve"> Am        Em</w:t>
+      </w:r>
+    </w:p>
+    <w:p>
+      <w:pPr>
+        <w:rPr>
+          <w:rFonts w:hint="default" w:ascii="Anka/Coder Narrow" w:hAnsi="Anka/Coder Narrow" w:cs="Consolas"/>
+          <w:color w:val="000000"/>
+          <w:sz w:val="20"/>
+          <w:szCs w:val="20"/>
+        </w:rPr>
+      </w:pPr>
+      <w:r>
+        <w:rPr>
+          <w:rFonts w:hint="default" w:ascii="Anka/Coder Narrow" w:hAnsi="Anka/Coder Narrow" w:cs="Consolas"/>
+          <w:color w:val="000000"/>
+          <w:sz w:val="20"/>
+          <w:szCs w:val="20"/>
+        </w:rPr>
+        <w:t>vienes a buscarme</w:t>
+      </w:r>
+    </w:p>
+    <w:p>
+      <w:pPr>
+        <w:rPr>
+          <w:rFonts w:hint="default" w:ascii="Anka/Coder Narrow" w:hAnsi="Anka/Coder Narrow" w:cs="Consolas"/>
+          <w:color w:val="000000"/>
+          <w:sz w:val="20"/>
+          <w:szCs w:val="20"/>
+        </w:rPr>
+      </w:pPr>
+      <w:r>
+        <w:rPr>
+          <w:rFonts w:hint="default" w:ascii="Anka/Coder Narrow" w:hAnsi="Anka/Coder Narrow" w:cs="Consolas"/>
+          <w:color w:val="000000"/>
+          <w:sz w:val="20"/>
+          <w:szCs w:val="20"/>
+        </w:rPr>
+        <w:t xml:space="preserve">     </w:t>
+      </w:r>
+      <w:r>
+        <w:rPr>
+          <w:rFonts w:hint="default" w:ascii="Anka/Coder Narrow" w:hAnsi="Anka/Coder Narrow" w:cs="Consolas"/>
+          <w:color w:val="000000"/>
+          <w:sz w:val="20"/>
+          <w:szCs w:val="20"/>
+          <w:lang w:val="es"/>
+        </w:rPr>
+        <w:t xml:space="preserve"> </w:t>
+      </w:r>
+      <w:r>
+        <w:rPr>
+          <w:rFonts w:hint="default" w:ascii="Anka/Coder Narrow" w:hAnsi="Anka/Coder Narrow" w:cs="Consolas"/>
+          <w:color w:val="000000"/>
+          <w:sz w:val="20"/>
+          <w:szCs w:val="20"/>
+        </w:rPr>
+        <w:t xml:space="preserve">   F             G      </w:t>
+      </w:r>
+    </w:p>
+    <w:p>
+      <w:pPr>
+        <w:rPr>
+          <w:rFonts w:hint="default" w:ascii="Anka/Coder Narrow" w:hAnsi="Anka/Coder Narrow" w:cs="Consolas"/>
+          <w:color w:val="000000"/>
+          <w:sz w:val="20"/>
+          <w:szCs w:val="20"/>
+        </w:rPr>
+      </w:pPr>
+      <w:r>
+        <w:rPr>
+          <w:rFonts w:hint="default" w:ascii="Anka/Coder Narrow" w:hAnsi="Anka/Coder Narrow" w:cs="Consolas"/>
+          <w:color w:val="000000"/>
+          <w:sz w:val="20"/>
+          <w:szCs w:val="20"/>
+        </w:rPr>
+        <w:t>no me olvidas y me encuentras</w:t>
+      </w:r>
+    </w:p>
+    <w:p>
+      <w:pPr>
+        <w:rPr>
+          <w:rFonts w:hint="default" w:ascii="Anka/Coder Narrow" w:hAnsi="Anka/Coder Narrow" w:cs="Consolas"/>
+          <w:color w:val="000000"/>
+          <w:sz w:val="20"/>
+          <w:szCs w:val="20"/>
+          <w:lang w:val="es"/>
+        </w:rPr>
+      </w:pPr>
+      <w:r>
+        <w:rPr>
+          <w:rFonts w:hint="default" w:ascii="Anka/Coder Narrow" w:hAnsi="Anka/Coder Narrow" w:cs="Consolas"/>
+          <w:color w:val="000000"/>
+          <w:sz w:val="20"/>
+          <w:szCs w:val="20"/>
+        </w:rPr>
+        <w:t xml:space="preserve">      Am         Em</w:t>
+      </w:r>
+    </w:p>
+    <w:p>
+      <w:pPr>
+        <w:rPr>
+          <w:rFonts w:hint="default" w:ascii="Anka/Coder Narrow" w:hAnsi="Anka/Coder Narrow" w:cs="Consolas"/>
+          <w:color w:val="000000"/>
+          <w:sz w:val="20"/>
+          <w:szCs w:val="20"/>
+        </w:rPr>
+      </w:pPr>
+      <w:r>
+        <w:rPr>
+          <w:rFonts w:hint="default" w:ascii="Anka/Coder Narrow" w:hAnsi="Anka/Coder Narrow" w:cs="Consolas"/>
+          <w:color w:val="000000"/>
+          <w:sz w:val="20"/>
+          <w:szCs w:val="20"/>
+        </w:rPr>
+        <w:t>y nunca te rindes</w:t>
+      </w:r>
+    </w:p>
+    <w:p>
+      <w:pPr>
+        <w:rPr>
+          <w:rFonts w:hint="default" w:ascii="Anka/Coder Narrow" w:hAnsi="Anka/Coder Narrow" w:cs="Consolas"/>
+          <w:color w:val="000000"/>
+          <w:sz w:val="20"/>
+          <w:szCs w:val="20"/>
+        </w:rPr>
+      </w:pPr>
+    </w:p>
+    <w:p>
+      <w:pPr>
+        <w:rPr>
+          <w:rFonts w:hint="default" w:ascii="Anka/Coder Narrow" w:hAnsi="Anka/Coder Narrow" w:cs="Consolas"/>
+          <w:color w:val="000000"/>
+          <w:sz w:val="20"/>
+          <w:szCs w:val="20"/>
+        </w:rPr>
+      </w:pPr>
+      <w:r>
+        <w:rPr>
+          <w:rFonts w:hint="default" w:ascii="Anka/Coder Narrow" w:hAnsi="Anka/Coder Narrow" w:cs="Consolas"/>
+          <w:color w:val="000000"/>
+          <w:sz w:val="20"/>
+          <w:szCs w:val="20"/>
+        </w:rPr>
+        <w:t xml:space="preserve">      Am            F</w:t>
+      </w:r>
+    </w:p>
+    <w:p>
+      <w:pPr>
+        <w:rPr>
+          <w:rFonts w:hint="default" w:ascii="Anka/Coder Narrow" w:hAnsi="Anka/Coder Narrow" w:cs="Consolas"/>
+          <w:color w:val="000000"/>
+          <w:sz w:val="20"/>
+          <w:szCs w:val="20"/>
+        </w:rPr>
+      </w:pPr>
+      <w:r>
+        <w:rPr>
+          <w:rFonts w:hint="default" w:ascii="Anka/Coder Narrow" w:hAnsi="Anka/Coder Narrow" w:cs="Consolas"/>
+          <w:color w:val="000000"/>
+          <w:sz w:val="20"/>
+          <w:szCs w:val="20"/>
+          <w:lang w:val="es"/>
+        </w:rPr>
+        <w:t>//</w:t>
+      </w:r>
+      <w:r>
+        <w:rPr>
+          <w:rFonts w:hint="default" w:ascii="Anka/Coder Narrow" w:hAnsi="Anka/Coder Narrow" w:cs="Consolas"/>
+          <w:color w:val="000000"/>
+          <w:sz w:val="20"/>
+          <w:szCs w:val="20"/>
+        </w:rPr>
+        <w:t>Tu amor inagotable es</w:t>
+      </w:r>
+    </w:p>
+    <w:p>
+      <w:pPr>
+        <w:rPr>
+          <w:rFonts w:hint="default" w:ascii="Anka/Coder Narrow" w:hAnsi="Anka/Coder Narrow" w:cs="Consolas"/>
+          <w:color w:val="000000"/>
+          <w:sz w:val="20"/>
+          <w:szCs w:val="20"/>
+          <w:lang w:val="es"/>
+        </w:rPr>
+      </w:pPr>
+      <w:r>
+        <w:rPr>
+          <w:rFonts w:hint="default" w:ascii="Anka/Coder Narrow" w:hAnsi="Anka/Coder Narrow" w:cs="Consolas"/>
+          <w:color w:val="000000"/>
+          <w:sz w:val="20"/>
+          <w:szCs w:val="20"/>
+        </w:rPr>
+        <w:t xml:space="preserve">              </w:t>
+      </w:r>
+      <w:r>
+        <w:rPr>
+          <w:rFonts w:hint="default" w:ascii="Anka/Coder Narrow" w:hAnsi="Anka/Coder Narrow" w:cs="Consolas"/>
+          <w:color w:val="000000"/>
+          <w:sz w:val="20"/>
+          <w:szCs w:val="20"/>
+          <w:lang w:val="es"/>
+        </w:rPr>
+        <w:t xml:space="preserve"> </w:t>
+      </w:r>
+      <w:r>
+        <w:rPr>
+          <w:rFonts w:hint="default" w:ascii="Anka/Coder Narrow" w:hAnsi="Anka/Coder Narrow" w:cs="Consolas"/>
+          <w:color w:val="000000"/>
+          <w:sz w:val="20"/>
+          <w:szCs w:val="20"/>
+        </w:rPr>
+        <w:t xml:space="preserve">  C            Em</w:t>
+      </w:r>
+      <w:r>
+        <w:rPr>
+          <w:rFonts w:hint="default" w:ascii="Anka/Coder Narrow" w:hAnsi="Anka/Coder Narrow" w:cs="Consolas"/>
+          <w:color w:val="000000"/>
+          <w:sz w:val="20"/>
+          <w:szCs w:val="20"/>
+          <w:lang w:val="es"/>
+        </w:rPr>
+        <w:t>7</w:t>
+      </w:r>
+    </w:p>
+    <w:p>
+      <w:pPr>
+        <w:rPr>
+          <w:rFonts w:hint="default" w:ascii="Anka/Coder Narrow" w:hAnsi="Anka/Coder Narrow" w:cs="Consolas"/>
+          <w:color w:val="000000"/>
+          <w:sz w:val="20"/>
+          <w:szCs w:val="20"/>
+        </w:rPr>
+      </w:pPr>
+      <w:r>
+        <w:rPr>
+          <w:rFonts w:hint="default" w:ascii="Anka/Coder Narrow" w:hAnsi="Anka/Coder Narrow" w:cs="Consolas"/>
+          <w:color w:val="000000"/>
+          <w:sz w:val="20"/>
+          <w:szCs w:val="20"/>
+        </w:rPr>
+        <w:t>Tu bondad me persigue, te persigo</w:t>
+      </w:r>
+    </w:p>
+    <w:p>
+      <w:pPr>
+        <w:rPr>
+          <w:rFonts w:hint="default" w:ascii="Anka/Coder Narrow" w:hAnsi="Anka/Coder Narrow" w:cs="Consolas"/>
+          <w:color w:val="000000"/>
+          <w:sz w:val="20"/>
+          <w:szCs w:val="20"/>
+        </w:rPr>
+      </w:pPr>
+      <w:r>
+        <w:rPr>
+          <w:rFonts w:hint="default" w:ascii="Anka/Coder Narrow" w:hAnsi="Anka/Coder Narrow" w:cs="Consolas"/>
+          <w:color w:val="000000"/>
+          <w:sz w:val="20"/>
+          <w:szCs w:val="20"/>
+        </w:rPr>
+        <w:t xml:space="preserve">      </w:t>
+      </w:r>
+      <w:r>
+        <w:rPr>
+          <w:rFonts w:hint="default" w:ascii="Anka/Coder Narrow" w:hAnsi="Anka/Coder Narrow" w:cs="Consolas"/>
+          <w:color w:val="000000"/>
+          <w:sz w:val="20"/>
+          <w:szCs w:val="20"/>
+          <w:lang w:val="es"/>
+        </w:rPr>
+        <w:t xml:space="preserve"> </w:t>
+      </w:r>
+      <w:r>
+        <w:rPr>
+          <w:rFonts w:hint="default" w:ascii="Anka/Coder Narrow" w:hAnsi="Anka/Coder Narrow" w:cs="Consolas"/>
+          <w:color w:val="000000"/>
+          <w:sz w:val="20"/>
+          <w:szCs w:val="20"/>
+        </w:rPr>
+        <w:t>Am                 F</w:t>
+      </w:r>
+    </w:p>
+    <w:p>
+      <w:pPr>
+        <w:rPr>
+          <w:rFonts w:hint="default" w:ascii="Anka/Coder Narrow" w:hAnsi="Anka/Coder Narrow" w:cs="Consolas"/>
+          <w:color w:val="000000"/>
+          <w:sz w:val="20"/>
+          <w:szCs w:val="20"/>
+        </w:rPr>
+      </w:pPr>
+      <w:r>
+        <w:rPr>
+          <w:rFonts w:hint="default" w:ascii="Anka/Coder Narrow" w:hAnsi="Anka/Coder Narrow" w:cs="Consolas"/>
+          <w:color w:val="000000"/>
+          <w:sz w:val="20"/>
+          <w:szCs w:val="20"/>
+        </w:rPr>
+        <w:t>en tu mesa me diste un lugar</w:t>
+      </w:r>
+    </w:p>
+    <w:p>
+      <w:pPr>
+        <w:rPr>
+          <w:rFonts w:hint="default" w:ascii="Anka/Coder Narrow" w:hAnsi="Anka/Coder Narrow" w:cs="Consolas"/>
+          <w:color w:val="000000"/>
+          <w:sz w:val="20"/>
+          <w:szCs w:val="20"/>
+          <w:lang w:val="es"/>
+        </w:rPr>
+      </w:pPr>
+      <w:r>
+        <w:rPr>
+          <w:rFonts w:hint="default" w:ascii="Anka/Coder Narrow" w:hAnsi="Anka/Coder Narrow" w:cs="Consolas"/>
+          <w:color w:val="000000"/>
+          <w:sz w:val="20"/>
+          <w:szCs w:val="20"/>
+        </w:rPr>
+        <w:t xml:space="preserve">               C          Em</w:t>
+      </w:r>
+      <w:r>
+        <w:rPr>
+          <w:rFonts w:hint="default" w:ascii="Anka/Coder Narrow" w:hAnsi="Anka/Coder Narrow" w:cs="Consolas"/>
+          <w:color w:val="000000"/>
+          <w:sz w:val="20"/>
+          <w:szCs w:val="20"/>
+          <w:lang w:val="es"/>
+        </w:rPr>
+        <w:t>7</w:t>
+      </w:r>
+    </w:p>
+    <w:p>
+      <w:pPr>
+        <w:rPr>
+          <w:rFonts w:hint="default" w:ascii="Anka/Coder Narrow" w:hAnsi="Anka/Coder Narrow" w:cs="Consolas"/>
+          <w:color w:val="000000"/>
+          <w:sz w:val="20"/>
+          <w:szCs w:val="20"/>
+          <w:lang w:val="es"/>
+        </w:rPr>
+      </w:pPr>
+      <w:r>
+        <w:rPr>
+          <w:rFonts w:hint="default" w:ascii="Anka/Coder Narrow" w:hAnsi="Anka/Coder Narrow" w:cs="Consolas"/>
+          <w:color w:val="000000"/>
+          <w:sz w:val="20"/>
+          <w:szCs w:val="20"/>
+        </w:rPr>
+        <w:t>me recibes en casa para siempre</w:t>
+      </w:r>
+      <w:r>
+        <w:rPr>
+          <w:rFonts w:hint="default" w:ascii="Anka/Coder Narrow" w:hAnsi="Anka/Coder Narrow" w:cs="Consolas"/>
+          <w:color w:val="000000"/>
+          <w:sz w:val="20"/>
+          <w:szCs w:val="20"/>
+          <w:lang w:val="es"/>
+        </w:rPr>
+        <w:t>//</w:t>
+      </w:r>
+    </w:p>
+    <w:p>
+      <w:pPr>
+        <w:rPr>
+          <w:rFonts w:hint="default" w:ascii="Anka/Coder Narrow" w:hAnsi="Anka/Coder Narrow" w:cs="Consolas"/>
+          <w:color w:val="000000"/>
+          <w:sz w:val="20"/>
+          <w:szCs w:val="20"/>
+          <w:lang w:val="es"/>
+        </w:rPr>
+      </w:pPr>
+    </w:p>
+    <w:p>
+      <w:pPr>
+        <w:rPr>
+          <w:rFonts w:hint="default" w:ascii="Anka/Coder Narrow" w:hAnsi="Anka/Coder Narrow" w:cs="Consolas"/>
+          <w:color w:val="000000"/>
+          <w:sz w:val="20"/>
+          <w:szCs w:val="20"/>
+          <w:lang w:val="es"/>
+        </w:rPr>
+      </w:pPr>
+      <w:r>
+        <w:rPr>
+          <w:rFonts w:hint="default" w:ascii="Anka/Coder Narrow" w:hAnsi="Anka/Coder Narrow" w:cs="Consolas"/>
+          <w:color w:val="000000"/>
+          <w:sz w:val="20"/>
+          <w:szCs w:val="20"/>
+          <w:lang w:val="es"/>
+        </w:rPr>
+        <w:t>Am F C Em7</w:t>
+      </w:r>
+    </w:p>
+    <w:p>
+      <w:pPr>
+        <w:rPr>
+          <w:rFonts w:hint="default" w:ascii="Anka/Coder Narrow" w:hAnsi="Anka/Coder Narrow" w:cs="Consolas"/>
+          <w:color w:val="000000"/>
+          <w:sz w:val="20"/>
+          <w:szCs w:val="20"/>
+          <w:lang w:val="es"/>
+        </w:rPr>
+      </w:pPr>
+    </w:p>
+    <w:p>
+      <w:pPr>
         <w:keepNext w:val="0"/>
         <w:keepLines w:val="0"/>
         <w:pageBreakBefore w:val="0"/>
@@ -13520,9 +15876,16 @@
     <w:sectPr>
       <w:pgSz w:w="11906" w:h="16838"/>
       <w:pgMar w:top="720" w:right="720" w:bottom="720" w:left="720" w:header="720" w:footer="720" w:gutter="0"/>
-      <w:cols w:equalWidth="0" w:num="3">
-        <w:col w:w="3148" w:space="425"/>
-        <w:col w:w="3262" w:space="425"/>
+      <w:pgBorders>
+        <w:top w:val="none" w:sz="0" w:space="0"/>
+        <w:left w:val="none" w:sz="0" w:space="0"/>
+        <w:bottom w:val="none" w:sz="0" w:space="0"/>
+        <w:right w:val="none" w:sz="0" w:space="0"/>
+      </w:pgBorders>
+      <w:lnNumType w:countBy="0" w:restart="continuous"/>
+      <w:cols w:equalWidth="0" w:num="3" w:sep="1">
+        <w:col w:w="3205" w:space="425"/>
+        <w:col w:w="3205" w:space="425"/>
         <w:col w:w="3205"/>
       </w:cols>
       <w:docGrid w:linePitch="360" w:charSpace="0"/>
@@ -13536,7 +15899,7 @@
   <w:docDefaults>
     <w:rPrDefault>
       <w:rPr>
-        <w:rFonts w:ascii="Liberation Serif" w:hAnsi="Liberation Serif" w:eastAsia="Noto Serif CJK SC" w:cs="Lohit Devanagari"/>
+        <w:rFonts w:asciiTheme="minorHAnsi" w:hAnsiTheme="minorHAnsi" w:eastAsiaTheme="minorEastAsia" w:cstheme="minorBidi"/>
       </w:rPr>
     </w:rPrDefault>
   </w:docDefaults>

</xml_diff>